<commit_message>
Cambios Etapa 2 y correcciones backend
</commit_message>
<xml_diff>
--- a/DOCS/Etapa 2 - Diseñado.docx
+++ b/DOCS/Etapa 2 - Diseñado.docx
@@ -1,6 +1,6 @@
 
 <file path=word/document.xml><?xml version="1.0" encoding="utf-8"?>
-<w:document xmlns:wpc="http://schemas.microsoft.com/office/word/2010/wordprocessingCanvas" xmlns:cx="http://schemas.microsoft.com/office/drawing/2014/chartex" xmlns:cx1="http://schemas.microsoft.com/office/drawing/2015/9/8/chartex" xmlns:cx2="http://schemas.microsoft.com/office/drawing/2015/10/21/chartex" xmlns:cx3="http://schemas.microsoft.com/office/drawing/2016/5/9/chartex" xmlns:cx4="http://schemas.microsoft.com/office/drawing/2016/5/10/chartex" xmlns:cx5="http://schemas.microsoft.com/office/drawing/2016/5/11/chartex" xmlns:cx6="http://schemas.microsoft.com/office/drawing/2016/5/12/chartex" xmlns:cx7="http://schemas.microsoft.com/office/drawing/2016/5/13/chartex" xmlns:cx8="http://schemas.microsoft.com/office/drawing/2016/5/14/chartex" xmlns:mc="http://schemas.openxmlformats.org/markup-compatibility/2006" xmlns:aink="http://schemas.microsoft.com/office/drawing/2016/ink" xmlns:am3d="http://schemas.microsoft.com/office/drawing/2017/model3d" xmlns:o="urn:schemas-microsoft-com:office:office" xmlns:r="http://schemas.openxmlformats.org/officeDocument/2006/relationships" xmlns:m="http://schemas.openxmlformats.org/officeDocument/2006/math" xmlns:v="urn:schemas-microsoft-com:vml" xmlns:wp14="http://schemas.microsoft.com/office/word/2010/wordprocessingDrawing" xmlns:wp="http://schemas.openxmlformats.org/drawingml/2006/wordprocessingDrawing" xmlns:w10="urn:schemas-microsoft-com:office:word" xmlns:w="http://schemas.openxmlformats.org/wordprocessingml/2006/main" xmlns:w14="http://schemas.microsoft.com/office/word/2010/wordml" xmlns:w15="http://schemas.microsoft.com/office/word/2012/wordml" xmlns:w16cex="http://schemas.microsoft.com/office/word/2018/wordml/cex" xmlns:w16cid="http://schemas.microsoft.com/office/word/2016/wordml/cid" xmlns:w16="http://schemas.microsoft.com/office/word/2018/wordml" xmlns:w16sdtdh="http://schemas.microsoft.com/office/word/2020/wordml/sdtdatahash" xmlns:w16se="http://schemas.microsoft.com/office/word/2015/wordml/symex" xmlns:wpg="http://schemas.microsoft.com/office/word/2010/wordprocessingGroup" xmlns:wpi="http://schemas.microsoft.com/office/word/2010/wordprocessingInk" xmlns:wne="http://schemas.microsoft.com/office/word/2006/wordml" xmlns:wps="http://schemas.microsoft.com/office/word/2010/wordprocessingShape" mc:Ignorable="w14 w15 w16se w16cid w16 w16cex w16sdtdh wp14">
+<w:document xmlns:wpc="http://schemas.microsoft.com/office/word/2010/wordprocessingCanvas" xmlns:cx="http://schemas.microsoft.com/office/drawing/2014/chartex" xmlns:cx1="http://schemas.microsoft.com/office/drawing/2015/9/8/chartex" xmlns:cx2="http://schemas.microsoft.com/office/drawing/2015/10/21/chartex" xmlns:cx3="http://schemas.microsoft.com/office/drawing/2016/5/9/chartex" xmlns:cx4="http://schemas.microsoft.com/office/drawing/2016/5/10/chartex" xmlns:cx5="http://schemas.microsoft.com/office/drawing/2016/5/11/chartex" xmlns:cx6="http://schemas.microsoft.com/office/drawing/2016/5/12/chartex" xmlns:cx7="http://schemas.microsoft.com/office/drawing/2016/5/13/chartex" xmlns:cx8="http://schemas.microsoft.com/office/drawing/2016/5/14/chartex" xmlns:mc="http://schemas.openxmlformats.org/markup-compatibility/2006" xmlns:aink="http://schemas.microsoft.com/office/drawing/2016/ink" xmlns:am3d="http://schemas.microsoft.com/office/drawing/2017/model3d" xmlns:o="urn:schemas-microsoft-com:office:office" xmlns:oel="http://schemas.microsoft.com/office/2019/extlst" xmlns:r="http://schemas.openxmlformats.org/officeDocument/2006/relationships" xmlns:m="http://schemas.openxmlformats.org/officeDocument/2006/math" xmlns:v="urn:schemas-microsoft-com:vml" xmlns:wp14="http://schemas.microsoft.com/office/word/2010/wordprocessingDrawing" xmlns:wp="http://schemas.openxmlformats.org/drawingml/2006/wordprocessingDrawing" xmlns:w10="urn:schemas-microsoft-com:office:word" xmlns:w="http://schemas.openxmlformats.org/wordprocessingml/2006/main" xmlns:w14="http://schemas.microsoft.com/office/word/2010/wordml" xmlns:w15="http://schemas.microsoft.com/office/word/2012/wordml" xmlns:w16cex="http://schemas.microsoft.com/office/word/2018/wordml/cex" xmlns:w16cid="http://schemas.microsoft.com/office/word/2016/wordml/cid" xmlns:w16="http://schemas.microsoft.com/office/word/2018/wordml" xmlns:w16du="http://schemas.microsoft.com/office/word/2023/wordml/word16du" xmlns:w16sdtdh="http://schemas.microsoft.com/office/word/2020/wordml/sdtdatahash" xmlns:w16sdtfl="http://schemas.microsoft.com/office/word/2024/wordml/sdtformatlock" xmlns:w16se="http://schemas.microsoft.com/office/word/2015/wordml/symex" xmlns:wpg="http://schemas.microsoft.com/office/word/2010/wordprocessingGroup" xmlns:wpi="http://schemas.microsoft.com/office/word/2010/wordprocessingInk" xmlns:wne="http://schemas.microsoft.com/office/word/2006/wordml" xmlns:wps="http://schemas.microsoft.com/office/word/2010/wordprocessingShape" mc:Ignorable="w14 w15 w16se w16cid w16 w16cex w16sdtdh w16sdtfl w16du wp14">
   <w:body>
     <w:p>
       <w:pPr>
@@ -1244,7 +1244,23 @@
           <w:rFonts w:ascii="Times New Roman" w:eastAsia="Times New Roman" w:hAnsi="Times New Roman"/>
           <w:sz w:val="24"/>
         </w:rPr>
-        <w:t>Como lo dicho en la introducción se requiere desarrollar un programa que represente un E-commerce, que permita al emprendedor exponer sus productos y en caso de ser necesario gestionar las compras.</w:t>
+        <w:t>Como lo dicho en la introducción se requiere desarrollar un programa que represente un E-</w:t>
+      </w:r>
+      <w:proofErr w:type="spellStart"/>
+      <w:r>
+        <w:rPr>
+          <w:rFonts w:ascii="Times New Roman" w:eastAsia="Times New Roman" w:hAnsi="Times New Roman"/>
+          <w:sz w:val="24"/>
+        </w:rPr>
+        <w:t>commerce</w:t>
+      </w:r>
+      <w:proofErr w:type="spellEnd"/>
+      <w:r>
+        <w:rPr>
+          <w:rFonts w:ascii="Times New Roman" w:eastAsia="Times New Roman" w:hAnsi="Times New Roman"/>
+          <w:sz w:val="24"/>
+        </w:rPr>
+        <w:t>, que permita al emprendedor exponer sus productos y en caso de ser necesario gestionar las compras.</w:t>
       </w:r>
     </w:p>
     <w:p>
@@ -1412,7 +1428,27 @@
           <w:szCs w:val="24"/>
           <w:lang w:val="es-ES"/>
         </w:rPr>
-        <w:t>: Asegurar la correcta gestión del proceso de compra, desde la selección de productos hasta la confirmación del pedido y su cancelación si no se cumple con la carga del comprobante en un período no mayor a 3 días posterior a la creación del mismo.</w:t>
+        <w:t xml:space="preserve">: Asegurar la correcta gestión del proceso de compra, desde la selección de productos hasta la confirmación del pedido y su cancelación si no se cumple con la carga del comprobante en un período no mayor a 3 días posterior a la creación </w:t>
+      </w:r>
+      <w:proofErr w:type="gramStart"/>
+      <w:r>
+        <w:rPr>
+          <w:rFonts w:ascii="Times New Roman" w:eastAsia="Times New Roman" w:hAnsi="Times New Roman" w:cs="Times New Roman"/>
+          <w:sz w:val="24"/>
+          <w:szCs w:val="24"/>
+          <w:lang w:val="es-ES"/>
+        </w:rPr>
+        <w:t>del mismo</w:t>
+      </w:r>
+      <w:proofErr w:type="gramEnd"/>
+      <w:r>
+        <w:rPr>
+          <w:rFonts w:ascii="Times New Roman" w:eastAsia="Times New Roman" w:hAnsi="Times New Roman" w:cs="Times New Roman"/>
+          <w:sz w:val="24"/>
+          <w:szCs w:val="24"/>
+          <w:lang w:val="es-ES"/>
+        </w:rPr>
+        <w:t>.</w:t>
       </w:r>
     </w:p>
     <w:p>
@@ -2006,7 +2042,27 @@
           <w:szCs w:val="24"/>
           <w:lang w:val="es-ES"/>
         </w:rPr>
-        <w:t>: Visualizar y analizar estadísticas de ventas ( ganancia  y productos más vendidos).</w:t>
+        <w:t xml:space="preserve">: Visualizar y analizar estadísticas de ventas </w:t>
+      </w:r>
+      <w:proofErr w:type="gramStart"/>
+      <w:r>
+        <w:rPr>
+          <w:rFonts w:ascii="Times New Roman" w:eastAsia="Times New Roman" w:hAnsi="Times New Roman" w:cs="Times New Roman"/>
+          <w:sz w:val="24"/>
+          <w:szCs w:val="24"/>
+          <w:lang w:val="es-ES"/>
+        </w:rPr>
+        <w:t>( ganancia</w:t>
+      </w:r>
+      <w:proofErr w:type="gramEnd"/>
+      <w:r>
+        <w:rPr>
+          <w:rFonts w:ascii="Times New Roman" w:eastAsia="Times New Roman" w:hAnsi="Times New Roman" w:cs="Times New Roman"/>
+          <w:sz w:val="24"/>
+          <w:szCs w:val="24"/>
+          <w:lang w:val="es-ES"/>
+        </w:rPr>
+        <w:t xml:space="preserve">  y productos más vendidos).</w:t>
       </w:r>
     </w:p>
     <w:p>
@@ -2976,7 +3032,27 @@
           <w:szCs w:val="24"/>
           <w:lang w:val="es-ES"/>
         </w:rPr>
-        <w:t xml:space="preserve"> | Alta de usuarios administradores: El emprendedor podrá dar de alta nuevos usuarios con el rol ADMIN, si requiere un mayor numero de personal para la gestión de su emprendimiento.</w:t>
+        <w:t xml:space="preserve"> | Alta de usuarios administradores: El emprendedor podrá dar de alta nuevos usuarios con el rol ADMIN, si requiere un mayor </w:t>
+      </w:r>
+      <w:proofErr w:type="spellStart"/>
+      <w:r>
+        <w:rPr>
+          <w:rFonts w:ascii="Times New Roman" w:eastAsia="Times New Roman" w:hAnsi="Times New Roman" w:cs="Times New Roman"/>
+          <w:sz w:val="24"/>
+          <w:szCs w:val="24"/>
+          <w:lang w:val="es-ES"/>
+        </w:rPr>
+        <w:t>numero</w:t>
+      </w:r>
+      <w:proofErr w:type="spellEnd"/>
+      <w:r>
+        <w:rPr>
+          <w:rFonts w:ascii="Times New Roman" w:eastAsia="Times New Roman" w:hAnsi="Times New Roman" w:cs="Times New Roman"/>
+          <w:sz w:val="24"/>
+          <w:szCs w:val="24"/>
+          <w:lang w:val="es-ES"/>
+        </w:rPr>
+        <w:t xml:space="preserve"> de personal para la gestión de su emprendimiento.</w:t>
       </w:r>
     </w:p>
     <w:p>
@@ -3359,6 +3435,7 @@
           <w:rFonts w:ascii="Segoe UI Emoji" w:hAnsi="Segoe UI Emoji"/>
           <w:b/>
           <w:bCs/>
+          <w:noProof/>
           <w:lang w:val="es-ES"/>
         </w:rPr>
         <w:drawing>
@@ -3410,21 +3487,160 @@
     </w:p>
     <w:p>
       <w:pPr>
+        <w:spacing w:after="120" w:line="360" w:lineRule="auto"/>
+        <w:jc w:val="both"/>
+        <w:rPr>
+          <w:rFonts w:ascii="Segoe UI Emoji" w:hAnsi="Segoe UI Emoji"/>
+          <w:lang w:val="es-ES"/>
+        </w:rPr>
+      </w:pPr>
+    </w:p>
+    <w:p>
+      <w:pPr>
+        <w:spacing w:after="120" w:line="360" w:lineRule="auto"/>
+        <w:jc w:val="both"/>
+        <w:rPr>
+          <w:rFonts w:ascii="Segoe UI Emoji" w:hAnsi="Segoe UI Emoji"/>
+          <w:lang w:val="es-ES"/>
+        </w:rPr>
+      </w:pPr>
+    </w:p>
+    <w:p>
+      <w:pPr>
+        <w:spacing w:after="120" w:line="360" w:lineRule="auto"/>
+        <w:jc w:val="both"/>
+        <w:rPr>
+          <w:rFonts w:ascii="Segoe UI Emoji" w:hAnsi="Segoe UI Emoji"/>
+          <w:lang w:val="es-ES"/>
+        </w:rPr>
+      </w:pPr>
+    </w:p>
+    <w:p>
+      <w:pPr>
+        <w:spacing w:after="120" w:line="360" w:lineRule="auto"/>
+        <w:jc w:val="both"/>
+        <w:rPr>
+          <w:rFonts w:ascii="Segoe UI Emoji" w:hAnsi="Segoe UI Emoji"/>
+          <w:lang w:val="es-ES"/>
+        </w:rPr>
+      </w:pPr>
+    </w:p>
+    <w:p>
+      <w:pPr>
+        <w:spacing w:after="120" w:line="360" w:lineRule="auto"/>
+        <w:jc w:val="both"/>
+        <w:rPr>
+          <w:rFonts w:ascii="Segoe UI Emoji" w:hAnsi="Segoe UI Emoji"/>
+          <w:lang w:val="es-ES"/>
+        </w:rPr>
+      </w:pPr>
+    </w:p>
+    <w:p>
+      <w:pPr>
+        <w:spacing w:after="120" w:line="360" w:lineRule="auto"/>
+        <w:jc w:val="both"/>
+        <w:rPr>
+          <w:rFonts w:ascii="Segoe UI Emoji" w:hAnsi="Segoe UI Emoji"/>
+          <w:lang w:val="es-ES"/>
+        </w:rPr>
+      </w:pPr>
+    </w:p>
+    <w:p>
+      <w:pPr>
+        <w:spacing w:after="120" w:line="360" w:lineRule="auto"/>
+        <w:jc w:val="both"/>
+        <w:rPr>
+          <w:rFonts w:ascii="Segoe UI Emoji" w:hAnsi="Segoe UI Emoji"/>
+          <w:b/>
+          <w:bCs/>
+          <w:lang w:val="es-ES"/>
+        </w:rPr>
+      </w:pPr>
+      <w:r>
+        <w:rPr>
+          <w:rFonts w:ascii="Segoe UI Emoji" w:hAnsi="Segoe UI Emoji"/>
+          <w:b/>
+          <w:bCs/>
+          <w:lang w:val="es-ES"/>
+        </w:rPr>
+        <w:lastRenderedPageBreak/>
+        <w:t xml:space="preserve">Usuario </w:t>
+      </w:r>
+      <w:proofErr w:type="spellStart"/>
+      <w:r>
+        <w:rPr>
+          <w:rFonts w:ascii="Segoe UI Emoji" w:hAnsi="Segoe UI Emoji"/>
+          <w:b/>
+          <w:bCs/>
+          <w:lang w:val="es-ES"/>
+        </w:rPr>
+        <w:t>Admin</w:t>
+      </w:r>
+      <w:proofErr w:type="spellEnd"/>
+      <w:r>
+        <w:rPr>
+          <w:rFonts w:ascii="Segoe UI Emoji" w:hAnsi="Segoe UI Emoji"/>
+          <w:b/>
+          <w:bCs/>
+          <w:lang w:val="es-ES"/>
+        </w:rPr>
+        <w:t>:</w:t>
+      </w:r>
+    </w:p>
+    <w:p>
+      <w:pPr>
+        <w:spacing w:after="120" w:line="360" w:lineRule="auto"/>
+        <w:jc w:val="both"/>
+        <w:rPr>
+          <w:rFonts w:ascii="Segoe UI Emoji" w:hAnsi="Segoe UI Emoji"/>
+          <w:lang w:val="es-ES"/>
+        </w:rPr>
+      </w:pPr>
+      <w:r>
+        <w:rPr>
+          <w:rFonts w:ascii="Segoe UI Emoji" w:hAnsi="Segoe UI Emoji"/>
+          <w:lang w:val="es-ES"/>
+        </w:rPr>
+        <w:drawing>
+          <wp:inline distT="0" distB="0" distL="0" distR="0" wp14:anchorId="344C7BBA" wp14:editId="23FE4EFE">
+            <wp:extent cx="5400040" cy="3540125"/>
+            <wp:effectExtent l="0" t="0" r="0" b="3175"/>
+            <wp:docPr id="33858650" name="Imagen 1" descr="Diagrama&#10;&#10;El contenido generado por IA puede ser incorrecto."/>
+            <wp:cNvGraphicFramePr>
+              <a:graphicFrameLocks xmlns:a="http://schemas.openxmlformats.org/drawingml/2006/main" noChangeAspect="1"/>
+            </wp:cNvGraphicFramePr>
+            <a:graphic xmlns:a="http://schemas.openxmlformats.org/drawingml/2006/main">
+              <a:graphicData uri="http://schemas.openxmlformats.org/drawingml/2006/picture">
+                <pic:pic xmlns:pic="http://schemas.openxmlformats.org/drawingml/2006/picture">
+                  <pic:nvPicPr>
+                    <pic:cNvPr id="33858650" name="Imagen 1" descr="Diagrama&#10;&#10;El contenido generado por IA puede ser incorrecto."/>
+                    <pic:cNvPicPr/>
+                  </pic:nvPicPr>
+                  <pic:blipFill>
+                    <a:blip r:embed="rId7"/>
+                    <a:stretch>
+                      <a:fillRect/>
+                    </a:stretch>
+                  </pic:blipFill>
+                  <pic:spPr>
+                    <a:xfrm>
+                      <a:off x="0" y="0"/>
+                      <a:ext cx="5400040" cy="3540125"/>
+                    </a:xfrm>
+                    <a:prstGeom prst="rect">
+                      <a:avLst/>
+                    </a:prstGeom>
+                  </pic:spPr>
+                </pic:pic>
+              </a:graphicData>
+            </a:graphic>
+          </wp:inline>
+        </w:drawing>
+      </w:r>
+    </w:p>
+    <w:p>
+      <w:pPr>
         <w:pStyle w:val="Ttulo"/>
-      </w:pPr>
-    </w:p>
-    <w:p>
-      <w:pPr>
-        <w:rPr>
-          <w:lang w:val="es-ES"/>
-        </w:rPr>
-      </w:pPr>
-    </w:p>
-    <w:p>
-      <w:pPr>
-        <w:rPr>
-          <w:lang w:val="es-ES"/>
-        </w:rPr>
       </w:pPr>
     </w:p>
     <w:p>
@@ -3495,7 +3711,6 @@
               <w:bottom w:val="single" w:sz="4" w:space="0" w:color="auto"/>
               <w:right w:val="single" w:sz="4" w:space="0" w:color="auto"/>
             </w:tcBorders>
-            <w:shd w:val="clear" w:color="auto" w:fill="auto"/>
             <w:noWrap/>
             <w:vAlign w:val="center"/>
             <w:hideMark/>
@@ -3524,7 +3739,6 @@
                 <w:szCs w:val="36"/>
                 <w:lang w:eastAsia="es-AR"/>
               </w:rPr>
-              <w:lastRenderedPageBreak/>
               <w:t>Emprendimiento</w:t>
             </w:r>
           </w:p>
@@ -3573,7 +3787,6 @@
               <w:bottom w:val="nil"/>
               <w:right w:val="nil"/>
             </w:tcBorders>
-            <w:shd w:val="clear" w:color="auto" w:fill="auto"/>
             <w:noWrap/>
             <w:vAlign w:val="bottom"/>
             <w:hideMark/>
@@ -3609,7 +3822,6 @@
               <w:bottom w:val="single" w:sz="4" w:space="0" w:color="auto"/>
               <w:right w:val="single" w:sz="4" w:space="0" w:color="auto"/>
             </w:tcBorders>
-            <w:shd w:val="clear" w:color="auto" w:fill="auto"/>
             <w:noWrap/>
             <w:vAlign w:val="center"/>
             <w:hideMark/>
@@ -3647,7 +3859,6 @@
               <w:bottom w:val="single" w:sz="4" w:space="0" w:color="auto"/>
               <w:right w:val="single" w:sz="4" w:space="0" w:color="auto"/>
             </w:tcBorders>
-            <w:shd w:val="clear" w:color="auto" w:fill="auto"/>
             <w:noWrap/>
             <w:vAlign w:val="center"/>
             <w:hideMark/>
@@ -3709,7 +3920,6 @@
               <w:bottom w:val="single" w:sz="4" w:space="0" w:color="auto"/>
               <w:right w:val="single" w:sz="4" w:space="0" w:color="auto"/>
             </w:tcBorders>
-            <w:shd w:val="clear" w:color="auto" w:fill="auto"/>
             <w:noWrap/>
             <w:vAlign w:val="bottom"/>
             <w:hideMark/>
@@ -3730,8 +3940,18 @@
                 <w:color w:val="000000"/>
                 <w:lang w:eastAsia="es-AR"/>
               </w:rPr>
-              <w:t>Obtener informacion</w:t>
+              <w:t xml:space="preserve">Obtener </w:t>
             </w:r>
+            <w:proofErr w:type="spellStart"/>
+            <w:r>
+              <w:rPr>
+                <w:rFonts w:ascii="Calibri" w:eastAsia="Times New Roman" w:hAnsi="Calibri" w:cs="Calibri"/>
+                <w:color w:val="000000"/>
+                <w:lang w:eastAsia="es-AR"/>
+              </w:rPr>
+              <w:t>informacion</w:t>
+            </w:r>
+            <w:proofErr w:type="spellEnd"/>
           </w:p>
         </w:tc>
         <w:tc>
@@ -3743,7 +3963,6 @@
               <w:bottom w:val="single" w:sz="4" w:space="0" w:color="auto"/>
               <w:right w:val="single" w:sz="4" w:space="0" w:color="auto"/>
             </w:tcBorders>
-            <w:shd w:val="clear" w:color="auto" w:fill="auto"/>
             <w:noWrap/>
             <w:vAlign w:val="center"/>
             <w:hideMark/>
@@ -3801,7 +4020,6 @@
               <w:bottom w:val="single" w:sz="4" w:space="0" w:color="auto"/>
               <w:right w:val="single" w:sz="4" w:space="0" w:color="auto"/>
             </w:tcBorders>
-            <w:shd w:val="clear" w:color="auto" w:fill="auto"/>
             <w:noWrap/>
             <w:vAlign w:val="bottom"/>
             <w:hideMark/>
@@ -3822,8 +4040,18 @@
                 <w:color w:val="000000"/>
                 <w:lang w:eastAsia="es-AR"/>
               </w:rPr>
-              <w:t>Modificar informacion</w:t>
+              <w:t xml:space="preserve">Modificar </w:t>
             </w:r>
+            <w:proofErr w:type="spellStart"/>
+            <w:r>
+              <w:rPr>
+                <w:rFonts w:ascii="Calibri" w:eastAsia="Times New Roman" w:hAnsi="Calibri" w:cs="Calibri"/>
+                <w:color w:val="000000"/>
+                <w:lang w:eastAsia="es-AR"/>
+              </w:rPr>
+              <w:t>informacion</w:t>
+            </w:r>
+            <w:proofErr w:type="spellEnd"/>
           </w:p>
         </w:tc>
         <w:tc>
@@ -3835,7 +4063,6 @@
               <w:bottom w:val="single" w:sz="4" w:space="0" w:color="auto"/>
               <w:right w:val="single" w:sz="4" w:space="0" w:color="auto"/>
             </w:tcBorders>
-            <w:shd w:val="clear" w:color="auto" w:fill="auto"/>
             <w:noWrap/>
             <w:vAlign w:val="center"/>
             <w:hideMark/>
@@ -3893,7 +4120,6 @@
               <w:bottom w:val="single" w:sz="4" w:space="0" w:color="auto"/>
               <w:right w:val="single" w:sz="4" w:space="0" w:color="auto"/>
             </w:tcBorders>
-            <w:shd w:val="clear" w:color="auto" w:fill="auto"/>
             <w:noWrap/>
             <w:vAlign w:val="bottom"/>
             <w:hideMark/>
@@ -3927,7 +4153,6 @@
               <w:bottom w:val="single" w:sz="4" w:space="0" w:color="auto"/>
               <w:right w:val="single" w:sz="4" w:space="0" w:color="000000"/>
             </w:tcBorders>
-            <w:shd w:val="clear" w:color="auto" w:fill="auto"/>
             <w:noWrap/>
             <w:vAlign w:val="center"/>
             <w:hideMark/>
@@ -4014,7 +4239,6 @@
               <w:bottom w:val="single" w:sz="4" w:space="0" w:color="auto"/>
               <w:right w:val="single" w:sz="4" w:space="0" w:color="auto"/>
             </w:tcBorders>
-            <w:shd w:val="clear" w:color="auto" w:fill="auto"/>
             <w:noWrap/>
             <w:vAlign w:val="center"/>
             <w:hideMark/>
@@ -4092,7 +4316,6 @@
               <w:bottom w:val="nil"/>
               <w:right w:val="nil"/>
             </w:tcBorders>
-            <w:shd w:val="clear" w:color="auto" w:fill="auto"/>
             <w:noWrap/>
             <w:vAlign w:val="bottom"/>
             <w:hideMark/>
@@ -4128,7 +4351,6 @@
               <w:bottom w:val="single" w:sz="4" w:space="0" w:color="auto"/>
               <w:right w:val="single" w:sz="4" w:space="0" w:color="auto"/>
             </w:tcBorders>
-            <w:shd w:val="clear" w:color="auto" w:fill="auto"/>
             <w:noWrap/>
             <w:vAlign w:val="center"/>
             <w:hideMark/>
@@ -4166,7 +4388,6 @@
               <w:bottom w:val="single" w:sz="4" w:space="0" w:color="auto"/>
               <w:right w:val="single" w:sz="4" w:space="0" w:color="auto"/>
             </w:tcBorders>
-            <w:shd w:val="clear" w:color="auto" w:fill="auto"/>
             <w:noWrap/>
             <w:vAlign w:val="center"/>
             <w:hideMark/>
@@ -4229,7 +4450,6 @@
               <w:bottom w:val="single" w:sz="4" w:space="0" w:color="auto"/>
               <w:right w:val="single" w:sz="4" w:space="0" w:color="auto"/>
             </w:tcBorders>
-            <w:shd w:val="clear" w:color="auto" w:fill="auto"/>
             <w:noWrap/>
             <w:vAlign w:val="bottom"/>
             <w:hideMark/>
@@ -4263,7 +4483,6 @@
               <w:bottom w:val="single" w:sz="4" w:space="0" w:color="auto"/>
               <w:right w:val="single" w:sz="4" w:space="0" w:color="auto"/>
             </w:tcBorders>
-            <w:shd w:val="clear" w:color="auto" w:fill="auto"/>
             <w:noWrap/>
             <w:vAlign w:val="center"/>
             <w:hideMark/>
@@ -4322,7 +4541,6 @@
               <w:bottom w:val="single" w:sz="4" w:space="0" w:color="auto"/>
               <w:right w:val="single" w:sz="4" w:space="0" w:color="auto"/>
             </w:tcBorders>
-            <w:shd w:val="clear" w:color="auto" w:fill="auto"/>
             <w:noWrap/>
             <w:vAlign w:val="bottom"/>
             <w:hideMark/>
@@ -4356,7 +4574,6 @@
               <w:bottom w:val="single" w:sz="4" w:space="0" w:color="auto"/>
               <w:right w:val="single" w:sz="4" w:space="0" w:color="auto"/>
             </w:tcBorders>
-            <w:shd w:val="clear" w:color="auto" w:fill="auto"/>
             <w:noWrap/>
             <w:vAlign w:val="center"/>
             <w:hideMark/>
@@ -4415,7 +4632,6 @@
               <w:bottom w:val="single" w:sz="4" w:space="0" w:color="auto"/>
               <w:right w:val="single" w:sz="4" w:space="0" w:color="auto"/>
             </w:tcBorders>
-            <w:shd w:val="clear" w:color="auto" w:fill="auto"/>
             <w:noWrap/>
             <w:vAlign w:val="bottom"/>
             <w:hideMark/>
@@ -4449,7 +4665,6 @@
               <w:bottom w:val="single" w:sz="4" w:space="0" w:color="auto"/>
               <w:right w:val="single" w:sz="4" w:space="0" w:color="auto"/>
             </w:tcBorders>
-            <w:shd w:val="clear" w:color="auto" w:fill="auto"/>
             <w:noWrap/>
             <w:vAlign w:val="center"/>
             <w:hideMark/>
@@ -4500,7 +4715,6 @@
               <w:bottom w:val="single" w:sz="4" w:space="0" w:color="auto"/>
               <w:right w:val="single" w:sz="4" w:space="0" w:color="auto"/>
             </w:tcBorders>
-            <w:shd w:val="clear" w:color="auto" w:fill="auto"/>
             <w:noWrap/>
             <w:vAlign w:val="bottom"/>
             <w:hideMark/>
@@ -4534,7 +4748,6 @@
               <w:bottom w:val="single" w:sz="4" w:space="0" w:color="auto"/>
               <w:right w:val="single" w:sz="4" w:space="0" w:color="auto"/>
             </w:tcBorders>
-            <w:shd w:val="clear" w:color="auto" w:fill="auto"/>
             <w:noWrap/>
             <w:vAlign w:val="bottom"/>
             <w:hideMark/>
@@ -4585,7 +4798,6 @@
               <w:bottom w:val="single" w:sz="4" w:space="0" w:color="auto"/>
               <w:right w:val="single" w:sz="4" w:space="0" w:color="auto"/>
             </w:tcBorders>
-            <w:shd w:val="clear" w:color="auto" w:fill="auto"/>
             <w:noWrap/>
             <w:vAlign w:val="bottom"/>
             <w:hideMark/>
@@ -4619,7 +4831,6 @@
               <w:bottom w:val="single" w:sz="4" w:space="0" w:color="auto"/>
               <w:right w:val="single" w:sz="4" w:space="0" w:color="auto"/>
             </w:tcBorders>
-            <w:shd w:val="clear" w:color="auto" w:fill="auto"/>
             <w:noWrap/>
             <w:vAlign w:val="bottom"/>
             <w:hideMark/>
@@ -4700,7 +4911,6 @@
               <w:bottom w:val="single" w:sz="4" w:space="0" w:color="auto"/>
               <w:right w:val="single" w:sz="4" w:space="0" w:color="auto"/>
             </w:tcBorders>
-            <w:shd w:val="clear" w:color="auto" w:fill="auto"/>
             <w:noWrap/>
             <w:vAlign w:val="center"/>
             <w:hideMark/>
@@ -4777,7 +4987,6 @@
               <w:bottom w:val="nil"/>
               <w:right w:val="nil"/>
             </w:tcBorders>
-            <w:shd w:val="clear" w:color="auto" w:fill="auto"/>
             <w:noWrap/>
             <w:vAlign w:val="bottom"/>
             <w:hideMark/>
@@ -4813,7 +5022,6 @@
               <w:bottom w:val="single" w:sz="4" w:space="0" w:color="auto"/>
               <w:right w:val="single" w:sz="4" w:space="0" w:color="auto"/>
             </w:tcBorders>
-            <w:shd w:val="clear" w:color="auto" w:fill="auto"/>
             <w:noWrap/>
             <w:vAlign w:val="center"/>
             <w:hideMark/>
@@ -4851,7 +5059,6 @@
               <w:bottom w:val="single" w:sz="4" w:space="0" w:color="auto"/>
               <w:right w:val="single" w:sz="4" w:space="0" w:color="auto"/>
             </w:tcBorders>
-            <w:shd w:val="clear" w:color="auto" w:fill="auto"/>
             <w:noWrap/>
             <w:vAlign w:val="center"/>
             <w:hideMark/>
@@ -4913,7 +5120,6 @@
               <w:bottom w:val="single" w:sz="4" w:space="0" w:color="auto"/>
               <w:right w:val="single" w:sz="4" w:space="0" w:color="auto"/>
             </w:tcBorders>
-            <w:shd w:val="clear" w:color="auto" w:fill="auto"/>
             <w:noWrap/>
             <w:vAlign w:val="bottom"/>
             <w:hideMark/>
@@ -4947,7 +5153,6 @@
               <w:bottom w:val="single" w:sz="4" w:space="0" w:color="auto"/>
               <w:right w:val="single" w:sz="4" w:space="0" w:color="auto"/>
             </w:tcBorders>
-            <w:shd w:val="clear" w:color="auto" w:fill="auto"/>
             <w:noWrap/>
             <w:vAlign w:val="center"/>
             <w:hideMark/>
@@ -4962,6 +5167,7 @@
                 <w:lang w:eastAsia="es-AR"/>
               </w:rPr>
             </w:pPr>
+            <w:proofErr w:type="spellStart"/>
             <w:r>
               <w:rPr>
                 <w:rFonts w:ascii="Calibri" w:eastAsia="Times New Roman" w:hAnsi="Calibri" w:cs="Calibri"/>
@@ -4970,6 +5176,7 @@
               </w:rPr>
               <w:t>iva</w:t>
             </w:r>
+            <w:proofErr w:type="spellEnd"/>
           </w:p>
         </w:tc>
         <w:tc>
@@ -5005,7 +5212,6 @@
               <w:bottom w:val="single" w:sz="4" w:space="0" w:color="auto"/>
               <w:right w:val="single" w:sz="4" w:space="0" w:color="auto"/>
             </w:tcBorders>
-            <w:shd w:val="clear" w:color="auto" w:fill="auto"/>
             <w:noWrap/>
             <w:vAlign w:val="bottom"/>
             <w:hideMark/>
@@ -5047,7 +5253,6 @@
               <w:bottom w:val="single" w:sz="4" w:space="0" w:color="auto"/>
               <w:right w:val="single" w:sz="4" w:space="0" w:color="auto"/>
             </w:tcBorders>
-            <w:shd w:val="clear" w:color="auto" w:fill="auto"/>
             <w:noWrap/>
             <w:vAlign w:val="center"/>
             <w:hideMark/>
@@ -5062,6 +5267,7 @@
                 <w:lang w:eastAsia="es-AR"/>
               </w:rPr>
             </w:pPr>
+            <w:proofErr w:type="spellStart"/>
             <w:r>
               <w:rPr>
                 <w:rFonts w:ascii="Calibri" w:eastAsia="Times New Roman" w:hAnsi="Calibri" w:cs="Calibri"/>
@@ -5070,6 +5276,7 @@
               </w:rPr>
               <w:t>detallePedido</w:t>
             </w:r>
+            <w:proofErr w:type="spellEnd"/>
           </w:p>
         </w:tc>
         <w:tc>
@@ -5105,7 +5312,6 @@
               <w:bottom w:val="single" w:sz="4" w:space="0" w:color="auto"/>
               <w:right w:val="single" w:sz="4" w:space="0" w:color="auto"/>
             </w:tcBorders>
-            <w:shd w:val="clear" w:color="auto" w:fill="auto"/>
             <w:noWrap/>
             <w:vAlign w:val="bottom"/>
             <w:hideMark/>
@@ -5139,7 +5345,6 @@
               <w:bottom w:val="single" w:sz="4" w:space="0" w:color="auto"/>
               <w:right w:val="single" w:sz="4" w:space="0" w:color="auto"/>
             </w:tcBorders>
-            <w:shd w:val="clear" w:color="auto" w:fill="auto"/>
             <w:noWrap/>
             <w:vAlign w:val="center"/>
             <w:hideMark/>
@@ -5197,7 +5402,6 @@
               <w:bottom w:val="single" w:sz="4" w:space="0" w:color="auto"/>
               <w:right w:val="single" w:sz="4" w:space="0" w:color="auto"/>
             </w:tcBorders>
-            <w:shd w:val="clear" w:color="auto" w:fill="auto"/>
             <w:noWrap/>
             <w:vAlign w:val="bottom"/>
             <w:hideMark/>
@@ -5231,7 +5435,6 @@
               <w:bottom w:val="single" w:sz="4" w:space="0" w:color="auto"/>
               <w:right w:val="single" w:sz="4" w:space="0" w:color="auto"/>
             </w:tcBorders>
-            <w:shd w:val="clear" w:color="auto" w:fill="auto"/>
             <w:noWrap/>
             <w:vAlign w:val="bottom"/>
             <w:hideMark/>
@@ -5288,7 +5491,6 @@
               <w:bottom w:val="single" w:sz="4" w:space="0" w:color="auto"/>
               <w:right w:val="single" w:sz="4" w:space="0" w:color="auto"/>
             </w:tcBorders>
-            <w:shd w:val="clear" w:color="auto" w:fill="auto"/>
             <w:noWrap/>
             <w:vAlign w:val="bottom"/>
             <w:hideMark/>
@@ -5322,7 +5524,6 @@
               <w:bottom w:val="single" w:sz="4" w:space="0" w:color="auto"/>
               <w:right w:val="single" w:sz="4" w:space="0" w:color="auto"/>
             </w:tcBorders>
-            <w:shd w:val="clear" w:color="auto" w:fill="auto"/>
             <w:noWrap/>
             <w:vAlign w:val="bottom"/>
             <w:hideMark/>
@@ -5379,7 +5580,6 @@
               <w:bottom w:val="single" w:sz="4" w:space="0" w:color="auto"/>
               <w:right w:val="single" w:sz="4" w:space="0" w:color="auto"/>
             </w:tcBorders>
-            <w:shd w:val="clear" w:color="auto" w:fill="auto"/>
             <w:noWrap/>
             <w:vAlign w:val="bottom"/>
             <w:hideMark/>
@@ -5413,7 +5613,6 @@
               <w:bottom w:val="single" w:sz="4" w:space="0" w:color="auto"/>
               <w:right w:val="single" w:sz="4" w:space="0" w:color="auto"/>
             </w:tcBorders>
-            <w:shd w:val="clear" w:color="auto" w:fill="auto"/>
             <w:noWrap/>
             <w:vAlign w:val="bottom"/>
             <w:hideMark/>
@@ -5471,7 +5670,6 @@
               <w:bottom w:val="single" w:sz="4" w:space="0" w:color="auto"/>
               <w:right w:val="single" w:sz="4" w:space="0" w:color="auto"/>
             </w:tcBorders>
-            <w:shd w:val="clear" w:color="auto" w:fill="auto"/>
             <w:noWrap/>
             <w:vAlign w:val="bottom"/>
             <w:hideMark/>
@@ -5505,7 +5703,6 @@
               <w:bottom w:val="single" w:sz="4" w:space="0" w:color="auto"/>
               <w:right w:val="single" w:sz="4" w:space="0" w:color="auto"/>
             </w:tcBorders>
-            <w:shd w:val="clear" w:color="auto" w:fill="auto"/>
             <w:noWrap/>
             <w:vAlign w:val="bottom"/>
             <w:hideMark/>
@@ -5563,7 +5760,6 @@
               <w:bottom w:val="single" w:sz="4" w:space="0" w:color="auto"/>
               <w:right w:val="single" w:sz="4" w:space="0" w:color="auto"/>
             </w:tcBorders>
-            <w:shd w:val="clear" w:color="auto" w:fill="auto"/>
             <w:noWrap/>
             <w:vAlign w:val="bottom"/>
             <w:hideMark/>
@@ -5597,7 +5793,6 @@
               <w:bottom w:val="single" w:sz="4" w:space="0" w:color="auto"/>
               <w:right w:val="single" w:sz="4" w:space="0" w:color="auto"/>
             </w:tcBorders>
-            <w:shd w:val="clear" w:color="auto" w:fill="auto"/>
             <w:noWrap/>
             <w:vAlign w:val="bottom"/>
             <w:hideMark/>
@@ -5655,7 +5850,6 @@
               <w:bottom w:val="single" w:sz="4" w:space="0" w:color="auto"/>
               <w:right w:val="single" w:sz="4" w:space="0" w:color="auto"/>
             </w:tcBorders>
-            <w:shd w:val="clear" w:color="auto" w:fill="auto"/>
             <w:noWrap/>
             <w:vAlign w:val="bottom"/>
             <w:hideMark/>
@@ -5689,7 +5883,6 @@
               <w:bottom w:val="single" w:sz="4" w:space="0" w:color="auto"/>
               <w:right w:val="single" w:sz="4" w:space="0" w:color="auto"/>
             </w:tcBorders>
-            <w:shd w:val="clear" w:color="auto" w:fill="auto"/>
             <w:noWrap/>
             <w:vAlign w:val="bottom"/>
             <w:hideMark/>
@@ -5777,7 +5970,6 @@
               <w:bottom w:val="single" w:sz="4" w:space="0" w:color="auto"/>
               <w:right w:val="single" w:sz="4" w:space="0" w:color="auto"/>
             </w:tcBorders>
-            <w:shd w:val="clear" w:color="auto" w:fill="auto"/>
             <w:noWrap/>
             <w:vAlign w:val="center"/>
             <w:hideMark/>
@@ -5854,7 +6046,6 @@
               <w:bottom w:val="nil"/>
               <w:right w:val="nil"/>
             </w:tcBorders>
-            <w:shd w:val="clear" w:color="auto" w:fill="auto"/>
             <w:noWrap/>
             <w:vAlign w:val="bottom"/>
             <w:hideMark/>
@@ -5890,7 +6081,6 @@
               <w:bottom w:val="single" w:sz="4" w:space="0" w:color="auto"/>
               <w:right w:val="single" w:sz="4" w:space="0" w:color="auto"/>
             </w:tcBorders>
-            <w:shd w:val="clear" w:color="auto" w:fill="auto"/>
             <w:noWrap/>
             <w:vAlign w:val="center"/>
             <w:hideMark/>
@@ -5928,7 +6118,6 @@
               <w:bottom w:val="single" w:sz="4" w:space="0" w:color="auto"/>
               <w:right w:val="single" w:sz="4" w:space="0" w:color="auto"/>
             </w:tcBorders>
-            <w:shd w:val="clear" w:color="auto" w:fill="auto"/>
             <w:noWrap/>
             <w:vAlign w:val="center"/>
             <w:hideMark/>
@@ -5990,7 +6179,6 @@
               <w:bottom w:val="single" w:sz="4" w:space="0" w:color="auto"/>
               <w:right w:val="single" w:sz="4" w:space="0" w:color="auto"/>
             </w:tcBorders>
-            <w:shd w:val="clear" w:color="auto" w:fill="auto"/>
             <w:noWrap/>
             <w:vAlign w:val="bottom"/>
             <w:hideMark/>
@@ -6024,7 +6212,6 @@
               <w:bottom w:val="single" w:sz="4" w:space="0" w:color="auto"/>
               <w:right w:val="single" w:sz="4" w:space="0" w:color="auto"/>
             </w:tcBorders>
-            <w:shd w:val="clear" w:color="auto" w:fill="auto"/>
             <w:noWrap/>
             <w:vAlign w:val="center"/>
             <w:hideMark/>
@@ -6082,7 +6269,6 @@
               <w:bottom w:val="single" w:sz="4" w:space="0" w:color="auto"/>
               <w:right w:val="single" w:sz="4" w:space="0" w:color="auto"/>
             </w:tcBorders>
-            <w:shd w:val="clear" w:color="auto" w:fill="auto"/>
             <w:noWrap/>
             <w:vAlign w:val="bottom"/>
             <w:hideMark/>
@@ -6116,7 +6302,6 @@
               <w:bottom w:val="single" w:sz="4" w:space="0" w:color="auto"/>
               <w:right w:val="single" w:sz="4" w:space="0" w:color="auto"/>
             </w:tcBorders>
-            <w:shd w:val="clear" w:color="auto" w:fill="auto"/>
             <w:noWrap/>
             <w:vAlign w:val="center"/>
             <w:hideMark/>
@@ -6174,7 +6359,6 @@
               <w:bottom w:val="single" w:sz="4" w:space="0" w:color="auto"/>
               <w:right w:val="single" w:sz="4" w:space="0" w:color="auto"/>
             </w:tcBorders>
-            <w:shd w:val="clear" w:color="auto" w:fill="auto"/>
             <w:noWrap/>
             <w:vAlign w:val="bottom"/>
             <w:hideMark/>
@@ -6208,7 +6392,6 @@
               <w:bottom w:val="single" w:sz="4" w:space="0" w:color="auto"/>
               <w:right w:val="single" w:sz="4" w:space="0" w:color="auto"/>
             </w:tcBorders>
-            <w:shd w:val="clear" w:color="auto" w:fill="auto"/>
             <w:noWrap/>
             <w:vAlign w:val="center"/>
             <w:hideMark/>
@@ -6266,7 +6449,6 @@
               <w:bottom w:val="single" w:sz="4" w:space="0" w:color="auto"/>
               <w:right w:val="single" w:sz="4" w:space="0" w:color="auto"/>
             </w:tcBorders>
-            <w:shd w:val="clear" w:color="auto" w:fill="auto"/>
             <w:noWrap/>
             <w:vAlign w:val="bottom"/>
             <w:hideMark/>
@@ -6300,7 +6482,6 @@
               <w:bottom w:val="single" w:sz="4" w:space="0" w:color="auto"/>
               <w:right w:val="single" w:sz="4" w:space="0" w:color="auto"/>
             </w:tcBorders>
-            <w:shd w:val="clear" w:color="auto" w:fill="auto"/>
             <w:noWrap/>
             <w:vAlign w:val="bottom"/>
             <w:hideMark/>
@@ -6357,7 +6538,6 @@
               <w:bottom w:val="single" w:sz="4" w:space="0" w:color="auto"/>
               <w:right w:val="single" w:sz="4" w:space="0" w:color="auto"/>
             </w:tcBorders>
-            <w:shd w:val="clear" w:color="auto" w:fill="auto"/>
             <w:noWrap/>
             <w:vAlign w:val="bottom"/>
             <w:hideMark/>
@@ -6391,7 +6571,6 @@
               <w:bottom w:val="single" w:sz="4" w:space="0" w:color="auto"/>
               <w:right w:val="single" w:sz="4" w:space="0" w:color="auto"/>
             </w:tcBorders>
-            <w:shd w:val="clear" w:color="auto" w:fill="auto"/>
             <w:noWrap/>
             <w:vAlign w:val="bottom"/>
             <w:hideMark/>
@@ -6448,7 +6627,6 @@
               <w:bottom w:val="single" w:sz="4" w:space="0" w:color="auto"/>
               <w:right w:val="single" w:sz="4" w:space="0" w:color="auto"/>
             </w:tcBorders>
-            <w:shd w:val="clear" w:color="auto" w:fill="auto"/>
             <w:noWrap/>
             <w:vAlign w:val="bottom"/>
             <w:hideMark/>
@@ -6482,7 +6660,6 @@
               <w:bottom w:val="single" w:sz="4" w:space="0" w:color="auto"/>
               <w:right w:val="single" w:sz="4" w:space="0" w:color="auto"/>
             </w:tcBorders>
-            <w:shd w:val="clear" w:color="auto" w:fill="auto"/>
             <w:noWrap/>
             <w:vAlign w:val="bottom"/>
             <w:hideMark/>
@@ -6540,7 +6717,6 @@
               <w:bottom w:val="single" w:sz="4" w:space="0" w:color="auto"/>
               <w:right w:val="single" w:sz="4" w:space="0" w:color="auto"/>
             </w:tcBorders>
-            <w:shd w:val="clear" w:color="auto" w:fill="auto"/>
             <w:noWrap/>
             <w:vAlign w:val="bottom"/>
             <w:hideMark/>
@@ -6574,7 +6750,6 @@
               <w:bottom w:val="single" w:sz="4" w:space="0" w:color="auto"/>
               <w:right w:val="single" w:sz="4" w:space="0" w:color="auto"/>
             </w:tcBorders>
-            <w:shd w:val="clear" w:color="auto" w:fill="auto"/>
             <w:noWrap/>
             <w:vAlign w:val="bottom"/>
             <w:hideMark/>
@@ -6660,7 +6835,6 @@
               <w:bottom w:val="single" w:sz="4" w:space="0" w:color="auto"/>
               <w:right w:val="single" w:sz="4" w:space="0" w:color="auto"/>
             </w:tcBorders>
-            <w:shd w:val="clear" w:color="auto" w:fill="auto"/>
             <w:noWrap/>
             <w:vAlign w:val="center"/>
             <w:hideMark/>
@@ -6689,7 +6863,6 @@
                 <w:szCs w:val="36"/>
                 <w:lang w:eastAsia="es-AR"/>
               </w:rPr>
-              <w:lastRenderedPageBreak/>
               <w:t>Pedido</w:t>
             </w:r>
           </w:p>
@@ -6738,7 +6911,6 @@
               <w:bottom w:val="nil"/>
               <w:right w:val="nil"/>
             </w:tcBorders>
-            <w:shd w:val="clear" w:color="auto" w:fill="auto"/>
             <w:noWrap/>
             <w:vAlign w:val="bottom"/>
             <w:hideMark/>
@@ -6774,7 +6946,6 @@
               <w:bottom w:val="single" w:sz="4" w:space="0" w:color="auto"/>
               <w:right w:val="single" w:sz="4" w:space="0" w:color="auto"/>
             </w:tcBorders>
-            <w:shd w:val="clear" w:color="auto" w:fill="auto"/>
             <w:noWrap/>
             <w:vAlign w:val="center"/>
             <w:hideMark/>
@@ -6812,7 +6983,6 @@
               <w:bottom w:val="single" w:sz="4" w:space="0" w:color="auto"/>
               <w:right w:val="single" w:sz="4" w:space="0" w:color="auto"/>
             </w:tcBorders>
-            <w:shd w:val="clear" w:color="auto" w:fill="auto"/>
             <w:noWrap/>
             <w:vAlign w:val="center"/>
             <w:hideMark/>
@@ -6874,7 +7044,6 @@
               <w:bottom w:val="single" w:sz="4" w:space="0" w:color="auto"/>
               <w:right w:val="single" w:sz="4" w:space="0" w:color="auto"/>
             </w:tcBorders>
-            <w:shd w:val="clear" w:color="auto" w:fill="auto"/>
             <w:noWrap/>
             <w:vAlign w:val="bottom"/>
             <w:hideMark/>
@@ -6908,7 +7077,6 @@
               <w:bottom w:val="single" w:sz="4" w:space="0" w:color="auto"/>
               <w:right w:val="single" w:sz="4" w:space="0" w:color="auto"/>
             </w:tcBorders>
-            <w:shd w:val="clear" w:color="auto" w:fill="auto"/>
             <w:noWrap/>
             <w:vAlign w:val="center"/>
             <w:hideMark/>
@@ -6923,6 +7091,7 @@
                 <w:lang w:eastAsia="es-AR"/>
               </w:rPr>
             </w:pPr>
+            <w:proofErr w:type="spellStart"/>
             <w:r>
               <w:rPr>
                 <w:rFonts w:ascii="Calibri" w:eastAsia="Times New Roman" w:hAnsi="Calibri" w:cs="Calibri"/>
@@ -6931,6 +7100,7 @@
               </w:rPr>
               <w:t>DetallePedido</w:t>
             </w:r>
+            <w:proofErr w:type="spellEnd"/>
           </w:p>
         </w:tc>
         <w:tc>
@@ -6966,7 +7136,6 @@
               <w:bottom w:val="single" w:sz="4" w:space="0" w:color="auto"/>
               <w:right w:val="single" w:sz="4" w:space="0" w:color="auto"/>
             </w:tcBorders>
-            <w:shd w:val="clear" w:color="auto" w:fill="auto"/>
             <w:noWrap/>
             <w:vAlign w:val="bottom"/>
             <w:hideMark/>
@@ -7000,7 +7169,6 @@
               <w:bottom w:val="single" w:sz="4" w:space="0" w:color="auto"/>
               <w:right w:val="single" w:sz="4" w:space="0" w:color="auto"/>
             </w:tcBorders>
-            <w:shd w:val="clear" w:color="auto" w:fill="auto"/>
             <w:noWrap/>
             <w:vAlign w:val="center"/>
             <w:hideMark/>
@@ -7058,7 +7226,6 @@
               <w:bottom w:val="single" w:sz="4" w:space="0" w:color="auto"/>
               <w:right w:val="single" w:sz="4" w:space="0" w:color="auto"/>
             </w:tcBorders>
-            <w:shd w:val="clear" w:color="auto" w:fill="auto"/>
             <w:noWrap/>
             <w:vAlign w:val="bottom"/>
             <w:hideMark/>
@@ -7092,7 +7259,6 @@
               <w:bottom w:val="single" w:sz="4" w:space="0" w:color="auto"/>
               <w:right w:val="single" w:sz="4" w:space="0" w:color="auto"/>
             </w:tcBorders>
-            <w:shd w:val="clear" w:color="auto" w:fill="auto"/>
             <w:noWrap/>
             <w:vAlign w:val="center"/>
             <w:hideMark/>
@@ -7107,6 +7273,7 @@
                 <w:lang w:eastAsia="es-AR"/>
               </w:rPr>
             </w:pPr>
+            <w:proofErr w:type="spellStart"/>
             <w:r>
               <w:rPr>
                 <w:rFonts w:ascii="Calibri" w:eastAsia="Times New Roman" w:hAnsi="Calibri" w:cs="Calibri"/>
@@ -7115,6 +7282,7 @@
               </w:rPr>
               <w:t>EstadoPedido</w:t>
             </w:r>
+            <w:proofErr w:type="spellEnd"/>
           </w:p>
         </w:tc>
         <w:tc>
@@ -7150,7 +7318,6 @@
               <w:bottom w:val="single" w:sz="4" w:space="0" w:color="auto"/>
               <w:right w:val="single" w:sz="4" w:space="0" w:color="auto"/>
             </w:tcBorders>
-            <w:shd w:val="clear" w:color="auto" w:fill="auto"/>
             <w:noWrap/>
             <w:vAlign w:val="bottom"/>
             <w:hideMark/>
@@ -7184,7 +7351,6 @@
               <w:bottom w:val="single" w:sz="4" w:space="0" w:color="auto"/>
               <w:right w:val="single" w:sz="4" w:space="0" w:color="auto"/>
             </w:tcBorders>
-            <w:shd w:val="clear" w:color="auto" w:fill="auto"/>
             <w:noWrap/>
             <w:vAlign w:val="bottom"/>
             <w:hideMark/>
@@ -7241,7 +7407,6 @@
               <w:bottom w:val="single" w:sz="4" w:space="0" w:color="auto"/>
               <w:right w:val="single" w:sz="4" w:space="0" w:color="auto"/>
             </w:tcBorders>
-            <w:shd w:val="clear" w:color="auto" w:fill="auto"/>
             <w:noWrap/>
             <w:vAlign w:val="bottom"/>
             <w:hideMark/>
@@ -7275,7 +7440,6 @@
               <w:bottom w:val="single" w:sz="4" w:space="0" w:color="auto"/>
               <w:right w:val="single" w:sz="4" w:space="0" w:color="auto"/>
             </w:tcBorders>
-            <w:shd w:val="clear" w:color="auto" w:fill="auto"/>
             <w:noWrap/>
             <w:vAlign w:val="bottom"/>
             <w:hideMark/>
@@ -7332,7 +7496,6 @@
               <w:bottom w:val="single" w:sz="4" w:space="0" w:color="auto"/>
               <w:right w:val="single" w:sz="4" w:space="0" w:color="auto"/>
             </w:tcBorders>
-            <w:shd w:val="clear" w:color="auto" w:fill="auto"/>
             <w:noWrap/>
             <w:vAlign w:val="bottom"/>
             <w:hideMark/>
@@ -7366,7 +7529,6 @@
               <w:bottom w:val="single" w:sz="4" w:space="0" w:color="auto"/>
               <w:right w:val="single" w:sz="4" w:space="0" w:color="auto"/>
             </w:tcBorders>
-            <w:shd w:val="clear" w:color="auto" w:fill="auto"/>
             <w:noWrap/>
             <w:vAlign w:val="bottom"/>
             <w:hideMark/>
@@ -7423,7 +7585,6 @@
               <w:bottom w:val="single" w:sz="4" w:space="0" w:color="auto"/>
               <w:right w:val="single" w:sz="4" w:space="0" w:color="auto"/>
             </w:tcBorders>
-            <w:shd w:val="clear" w:color="auto" w:fill="auto"/>
             <w:noWrap/>
             <w:vAlign w:val="bottom"/>
             <w:hideMark/>
@@ -7457,7 +7618,6 @@
               <w:bottom w:val="single" w:sz="4" w:space="0" w:color="auto"/>
               <w:right w:val="single" w:sz="4" w:space="0" w:color="auto"/>
             </w:tcBorders>
-            <w:shd w:val="clear" w:color="auto" w:fill="auto"/>
             <w:noWrap/>
             <w:vAlign w:val="bottom"/>
             <w:hideMark/>
@@ -7514,7 +7674,6 @@
               <w:bottom w:val="single" w:sz="4" w:space="0" w:color="auto"/>
               <w:right w:val="single" w:sz="4" w:space="0" w:color="auto"/>
             </w:tcBorders>
-            <w:shd w:val="clear" w:color="auto" w:fill="auto"/>
             <w:noWrap/>
             <w:vAlign w:val="bottom"/>
             <w:hideMark/>
@@ -7548,7 +7707,6 @@
               <w:bottom w:val="single" w:sz="4" w:space="0" w:color="auto"/>
               <w:right w:val="single" w:sz="4" w:space="0" w:color="auto"/>
             </w:tcBorders>
-            <w:shd w:val="clear" w:color="auto" w:fill="auto"/>
             <w:noWrap/>
             <w:vAlign w:val="bottom"/>
             <w:hideMark/>
@@ -7633,6 +7791,7 @@
           <w:szCs w:val="24"/>
           <w:lang w:val="es-ES"/>
         </w:rPr>
+        <w:lastRenderedPageBreak/>
         <w:t>Para mostrar las clases, sus atributos, relaciones y colaboraciones.</w:t>
       </w:r>
     </w:p>
@@ -7699,23 +7858,41 @@
           <w:sz w:val="24"/>
           <w:szCs w:val="24"/>
         </w:rPr>
-        <w:t>Vamos a utilizar la metodología de trabajo semi-estructurado contemplando la entrega de incrementos comenzando por la seguridad y estructura de entidades.</w:t>
-      </w:r>
-    </w:p>
-    <w:p>
-      <w:pPr>
+        <w:t xml:space="preserve">Vamos a utilizar la metodología de trabajo </w:t>
+      </w:r>
+      <w:proofErr w:type="spellStart"/>
+      <w:r>
         <w:rPr>
           <w:rFonts w:ascii="Segoe UI Emoji" w:hAnsi="Segoe UI Emoji"/>
           <w:sz w:val="24"/>
           <w:szCs w:val="24"/>
         </w:rPr>
-      </w:pPr>
+        <w:t>semi-estructurado</w:t>
+      </w:r>
+      <w:proofErr w:type="spellEnd"/>
       <w:r>
         <w:rPr>
           <w:rFonts w:ascii="Segoe UI Emoji" w:hAnsi="Segoe UI Emoji"/>
           <w:sz w:val="24"/>
           <w:szCs w:val="24"/>
         </w:rPr>
+        <w:t xml:space="preserve"> contemplando la entrega de incrementos comenzando por la seguridad y estructura de entidades.</w:t>
+      </w:r>
+    </w:p>
+    <w:p>
+      <w:pPr>
+        <w:rPr>
+          <w:rFonts w:ascii="Segoe UI Emoji" w:hAnsi="Segoe UI Emoji"/>
+          <w:sz w:val="24"/>
+          <w:szCs w:val="24"/>
+        </w:rPr>
+      </w:pPr>
+      <w:r>
+        <w:rPr>
+          <w:rFonts w:ascii="Segoe UI Emoji" w:hAnsi="Segoe UI Emoji"/>
+          <w:sz w:val="24"/>
+          <w:szCs w:val="24"/>
+        </w:rPr>
         <w:t>El proceso de desarrollo comienza con la etapa de Análisis y formación de requerimientos iniciales, para poder definir con claridad las entidades y sus atributos, posteriormente con el diagramado físico de las mismas para ir acercándonos a la Base de Datos la cual contendrá las tablas principales, roles, permisos y tablas intermedias para la correcta correlación de todo.</w:t>
       </w:r>
     </w:p>
@@ -7733,7 +7910,25 @@
           <w:sz w:val="24"/>
           <w:szCs w:val="24"/>
         </w:rPr>
-        <w:t>A su vez formulamos gráficos de interfaces para tener una idea enfocada a la hora de comenzar a codificar, tarjetas crc, modelado de requisitos funcionales con precondición, objetivos y requisitos asociados y postcondiciones.</w:t>
+        <w:t xml:space="preserve">A su vez formulamos gráficos de interfaces para tener una idea enfocada a la hora de comenzar a codificar, tarjetas </w:t>
+      </w:r>
+      <w:proofErr w:type="spellStart"/>
+      <w:r>
+        <w:rPr>
+          <w:rFonts w:ascii="Segoe UI Emoji" w:hAnsi="Segoe UI Emoji"/>
+          <w:sz w:val="24"/>
+          <w:szCs w:val="24"/>
+        </w:rPr>
+        <w:t>crc</w:t>
+      </w:r>
+      <w:proofErr w:type="spellEnd"/>
+      <w:r>
+        <w:rPr>
+          <w:rFonts w:ascii="Segoe UI Emoji" w:hAnsi="Segoe UI Emoji"/>
+          <w:sz w:val="24"/>
+          <w:szCs w:val="24"/>
+        </w:rPr>
+        <w:t>, modelado de requisitos funcionales con precondición, objetivos y requisitos asociados y postcondiciones.</w:t>
       </w:r>
     </w:p>
     <w:p>
@@ -7780,26 +7975,187 @@
           <w:sz w:val="24"/>
           <w:szCs w:val="24"/>
         </w:rPr>
-        <w:lastRenderedPageBreak/>
         <w:tab/>
-        <w:t>Primero para el desarrollo del BackEnd utilizaremos Java, acompañado de lo siguiente para el correcto funcionamiento de este y para el servidor nos interesa utilizar el Framework Spring con sus herramientas Spring Boot para la gestión de peticiones REST, en cuanto a seguridad y gestión de roles y permisos utilizaremos Spring Security para validar que funcionalidades tendrá acceso un usuario, para la gestión de credenciales utilizaremos JSON Web Token (JWT) que nos permitirá tener un sistema Stateless basado en token.</w:t>
-      </w:r>
-    </w:p>
-    <w:p>
-      <w:pPr>
-        <w:rPr>
-          <w:sz w:val="24"/>
-          <w:szCs w:val="24"/>
-        </w:rPr>
-      </w:pPr>
+        <w:t xml:space="preserve">Primero para el desarrollo del </w:t>
+      </w:r>
+      <w:proofErr w:type="spellStart"/>
       <w:r>
         <w:rPr>
           <w:rFonts w:ascii="Segoe UI Emoji" w:hAnsi="Segoe UI Emoji"/>
           <w:sz w:val="24"/>
           <w:szCs w:val="24"/>
         </w:rPr>
+        <w:t>BackEnd</w:t>
+      </w:r>
+      <w:proofErr w:type="spellEnd"/>
+      <w:r>
+        <w:rPr>
+          <w:rFonts w:ascii="Segoe UI Emoji" w:hAnsi="Segoe UI Emoji"/>
+          <w:sz w:val="24"/>
+          <w:szCs w:val="24"/>
+        </w:rPr>
+        <w:t xml:space="preserve"> utilizaremos Java, acompañado de lo siguiente para el correcto funcionamiento de este y para el servidor nos interesa utilizar el Framework Spring con sus herramientas Spring Boot para la gestión de peticiones REST, en cuanto a seguridad y gestión de roles y permisos utilizaremos Spring Security para validar que funcionalidades tendrá acceso un usuario, para la gestión de credenciales utilizaremos JSON Web Token (JWT) que nos permitirá tener un sistema Stateless basado en token.</w:t>
+      </w:r>
+    </w:p>
+    <w:p>
+      <w:pPr>
+        <w:rPr>
+          <w:sz w:val="24"/>
+          <w:szCs w:val="24"/>
+        </w:rPr>
+      </w:pPr>
+      <w:r>
+        <w:rPr>
+          <w:rFonts w:ascii="Segoe UI Emoji" w:hAnsi="Segoe UI Emoji"/>
+          <w:sz w:val="24"/>
+          <w:szCs w:val="24"/>
+        </w:rPr>
         <w:tab/>
-        <w:t xml:space="preserve">La interfaz de la página con el índice principal y todo lo que tiene que ver con el FrontEnd estará conformado por archivos html, css y js. Html para la estructura básica e inicial de la página, enlaces, imágenes y filtrado, Css para toda la estilización visual de la misma, paletas de colores, fuentes y posicionamiento, por último Js para la funcionalidad de la página y sus métodos como lo son el registro, el inicio de sesión, la carga de </w:t>
+        <w:t xml:space="preserve">La interfaz de la página con el índice principal y todo lo que tiene que ver con el </w:t>
+      </w:r>
+      <w:proofErr w:type="spellStart"/>
+      <w:r>
+        <w:rPr>
+          <w:rFonts w:ascii="Segoe UI Emoji" w:hAnsi="Segoe UI Emoji"/>
+          <w:sz w:val="24"/>
+          <w:szCs w:val="24"/>
+        </w:rPr>
+        <w:t>FrontEnd</w:t>
+      </w:r>
+      <w:proofErr w:type="spellEnd"/>
+      <w:r>
+        <w:rPr>
+          <w:rFonts w:ascii="Segoe UI Emoji" w:hAnsi="Segoe UI Emoji"/>
+          <w:sz w:val="24"/>
+          <w:szCs w:val="24"/>
+        </w:rPr>
+        <w:t xml:space="preserve"> estará conformado por archivos </w:t>
+      </w:r>
+      <w:proofErr w:type="spellStart"/>
+      <w:r>
+        <w:rPr>
+          <w:rFonts w:ascii="Segoe UI Emoji" w:hAnsi="Segoe UI Emoji"/>
+          <w:sz w:val="24"/>
+          <w:szCs w:val="24"/>
+        </w:rPr>
+        <w:t>html</w:t>
+      </w:r>
+      <w:proofErr w:type="spellEnd"/>
+      <w:r>
+        <w:rPr>
+          <w:rFonts w:ascii="Segoe UI Emoji" w:hAnsi="Segoe UI Emoji"/>
+          <w:sz w:val="24"/>
+          <w:szCs w:val="24"/>
+        </w:rPr>
+        <w:t xml:space="preserve">, </w:t>
+      </w:r>
+      <w:proofErr w:type="spellStart"/>
+      <w:r>
+        <w:rPr>
+          <w:rFonts w:ascii="Segoe UI Emoji" w:hAnsi="Segoe UI Emoji"/>
+          <w:sz w:val="24"/>
+          <w:szCs w:val="24"/>
+        </w:rPr>
+        <w:t>css</w:t>
+      </w:r>
+      <w:proofErr w:type="spellEnd"/>
+      <w:r>
+        <w:rPr>
+          <w:rFonts w:ascii="Segoe UI Emoji" w:hAnsi="Segoe UI Emoji"/>
+          <w:sz w:val="24"/>
+          <w:szCs w:val="24"/>
+        </w:rPr>
+        <w:t xml:space="preserve"> y </w:t>
+      </w:r>
+      <w:proofErr w:type="spellStart"/>
+      <w:r>
+        <w:rPr>
+          <w:rFonts w:ascii="Segoe UI Emoji" w:hAnsi="Segoe UI Emoji"/>
+          <w:sz w:val="24"/>
+          <w:szCs w:val="24"/>
+        </w:rPr>
+        <w:t>js</w:t>
+      </w:r>
+      <w:proofErr w:type="spellEnd"/>
+      <w:r>
+        <w:rPr>
+          <w:rFonts w:ascii="Segoe UI Emoji" w:hAnsi="Segoe UI Emoji"/>
+          <w:sz w:val="24"/>
+          <w:szCs w:val="24"/>
+        </w:rPr>
+        <w:t xml:space="preserve">. </w:t>
+      </w:r>
+      <w:proofErr w:type="spellStart"/>
+      <w:r>
+        <w:rPr>
+          <w:rFonts w:ascii="Segoe UI Emoji" w:hAnsi="Segoe UI Emoji"/>
+          <w:sz w:val="24"/>
+          <w:szCs w:val="24"/>
+        </w:rPr>
+        <w:t>Html</w:t>
+      </w:r>
+      <w:proofErr w:type="spellEnd"/>
+      <w:r>
+        <w:rPr>
+          <w:rFonts w:ascii="Segoe UI Emoji" w:hAnsi="Segoe UI Emoji"/>
+          <w:sz w:val="24"/>
+          <w:szCs w:val="24"/>
+        </w:rPr>
+        <w:t xml:space="preserve"> para la estructura básica e inicial de la página, enlaces, imágenes y filtrado, </w:t>
+      </w:r>
+      <w:proofErr w:type="spellStart"/>
+      <w:r>
+        <w:rPr>
+          <w:rFonts w:ascii="Segoe UI Emoji" w:hAnsi="Segoe UI Emoji"/>
+          <w:sz w:val="24"/>
+          <w:szCs w:val="24"/>
+        </w:rPr>
+        <w:t>Css</w:t>
+      </w:r>
+      <w:proofErr w:type="spellEnd"/>
+      <w:r>
+        <w:rPr>
+          <w:rFonts w:ascii="Segoe UI Emoji" w:hAnsi="Segoe UI Emoji"/>
+          <w:sz w:val="24"/>
+          <w:szCs w:val="24"/>
+        </w:rPr>
+        <w:t xml:space="preserve"> para toda la estilización visual de la misma, paletas de colores, fuentes y posicionamiento, por </w:t>
+      </w:r>
+      <w:proofErr w:type="gramStart"/>
+      <w:r>
+        <w:rPr>
+          <w:rFonts w:ascii="Segoe UI Emoji" w:hAnsi="Segoe UI Emoji"/>
+          <w:sz w:val="24"/>
+          <w:szCs w:val="24"/>
+        </w:rPr>
+        <w:t>último</w:t>
+      </w:r>
+      <w:proofErr w:type="gramEnd"/>
+      <w:r>
+        <w:rPr>
+          <w:rFonts w:ascii="Segoe UI Emoji" w:hAnsi="Segoe UI Emoji"/>
+          <w:sz w:val="24"/>
+          <w:szCs w:val="24"/>
+        </w:rPr>
+        <w:t xml:space="preserve"> </w:t>
+      </w:r>
+      <w:proofErr w:type="spellStart"/>
+      <w:r>
+        <w:rPr>
+          <w:rFonts w:ascii="Segoe UI Emoji" w:hAnsi="Segoe UI Emoji"/>
+          <w:sz w:val="24"/>
+          <w:szCs w:val="24"/>
+        </w:rPr>
+        <w:t>Js</w:t>
+      </w:r>
+      <w:proofErr w:type="spellEnd"/>
+      <w:r>
+        <w:rPr>
+          <w:rFonts w:ascii="Segoe UI Emoji" w:hAnsi="Segoe UI Emoji"/>
+          <w:sz w:val="24"/>
+          <w:szCs w:val="24"/>
+        </w:rPr>
+        <w:t xml:space="preserve"> para la funcionalidad de la página y sus métodos como lo son el registro, el inicio de sesión, la carga de </w:t>
       </w:r>
       <w:r>
         <w:rPr>
@@ -7829,7 +8185,7 @@
 </file>
 
 <file path=word/numbering.xml><?xml version="1.0" encoding="utf-8"?>
-<w:numbering xmlns:wpc="http://schemas.microsoft.com/office/word/2010/wordprocessingCanvas" xmlns:cx="http://schemas.microsoft.com/office/drawing/2014/chartex" xmlns:cx1="http://schemas.microsoft.com/office/drawing/2015/9/8/chartex" xmlns:cx2="http://schemas.microsoft.com/office/drawing/2015/10/21/chartex" xmlns:cx3="http://schemas.microsoft.com/office/drawing/2016/5/9/chartex" xmlns:cx4="http://schemas.microsoft.com/office/drawing/2016/5/10/chartex" xmlns:cx5="http://schemas.microsoft.com/office/drawing/2016/5/11/chartex" xmlns:cx6="http://schemas.microsoft.com/office/drawing/2016/5/12/chartex" xmlns:cx7="http://schemas.microsoft.com/office/drawing/2016/5/13/chartex" xmlns:cx8="http://schemas.microsoft.com/office/drawing/2016/5/14/chartex" xmlns:mc="http://schemas.openxmlformats.org/markup-compatibility/2006" xmlns:aink="http://schemas.microsoft.com/office/drawing/2016/ink" xmlns:am3d="http://schemas.microsoft.com/office/drawing/2017/model3d" xmlns:o="urn:schemas-microsoft-com:office:office" xmlns:r="http://schemas.openxmlformats.org/officeDocument/2006/relationships" xmlns:m="http://schemas.openxmlformats.org/officeDocument/2006/math" xmlns:v="urn:schemas-microsoft-com:vml" xmlns:wp14="http://schemas.microsoft.com/office/word/2010/wordprocessingDrawing" xmlns:wp="http://schemas.openxmlformats.org/drawingml/2006/wordprocessingDrawing" xmlns:w10="urn:schemas-microsoft-com:office:word" xmlns:w="http://schemas.openxmlformats.org/wordprocessingml/2006/main" xmlns:w14="http://schemas.microsoft.com/office/word/2010/wordml" xmlns:w15="http://schemas.microsoft.com/office/word/2012/wordml" xmlns:w16cex="http://schemas.microsoft.com/office/word/2018/wordml/cex" xmlns:w16cid="http://schemas.microsoft.com/office/word/2016/wordml/cid" xmlns:w16="http://schemas.microsoft.com/office/word/2018/wordml" xmlns:w16sdtdh="http://schemas.microsoft.com/office/word/2020/wordml/sdtdatahash" xmlns:w16se="http://schemas.microsoft.com/office/word/2015/wordml/symex" xmlns:wpg="http://schemas.microsoft.com/office/word/2010/wordprocessingGroup" xmlns:wpi="http://schemas.microsoft.com/office/word/2010/wordprocessingInk" xmlns:wne="http://schemas.microsoft.com/office/word/2006/wordml" xmlns:wps="http://schemas.microsoft.com/office/word/2010/wordprocessingShape" mc:Ignorable="w14 w15 w16se w16cid w16 w16cex w16sdtdh wp14">
+<w:numbering xmlns:wpc="http://schemas.microsoft.com/office/word/2010/wordprocessingCanvas" xmlns:cx="http://schemas.microsoft.com/office/drawing/2014/chartex" xmlns:cx1="http://schemas.microsoft.com/office/drawing/2015/9/8/chartex" xmlns:cx2="http://schemas.microsoft.com/office/drawing/2015/10/21/chartex" xmlns:cx3="http://schemas.microsoft.com/office/drawing/2016/5/9/chartex" xmlns:cx4="http://schemas.microsoft.com/office/drawing/2016/5/10/chartex" xmlns:cx5="http://schemas.microsoft.com/office/drawing/2016/5/11/chartex" xmlns:cx6="http://schemas.microsoft.com/office/drawing/2016/5/12/chartex" xmlns:cx7="http://schemas.microsoft.com/office/drawing/2016/5/13/chartex" xmlns:cx8="http://schemas.microsoft.com/office/drawing/2016/5/14/chartex" xmlns:mc="http://schemas.openxmlformats.org/markup-compatibility/2006" xmlns:aink="http://schemas.microsoft.com/office/drawing/2016/ink" xmlns:am3d="http://schemas.microsoft.com/office/drawing/2017/model3d" xmlns:o="urn:schemas-microsoft-com:office:office" xmlns:oel="http://schemas.microsoft.com/office/2019/extlst" xmlns:r="http://schemas.openxmlformats.org/officeDocument/2006/relationships" xmlns:m="http://schemas.openxmlformats.org/officeDocument/2006/math" xmlns:v="urn:schemas-microsoft-com:vml" xmlns:wp14="http://schemas.microsoft.com/office/word/2010/wordprocessingDrawing" xmlns:wp="http://schemas.openxmlformats.org/drawingml/2006/wordprocessingDrawing" xmlns:w10="urn:schemas-microsoft-com:office:word" xmlns:w="http://schemas.openxmlformats.org/wordprocessingml/2006/main" xmlns:w14="http://schemas.microsoft.com/office/word/2010/wordml" xmlns:w15="http://schemas.microsoft.com/office/word/2012/wordml" xmlns:w16cex="http://schemas.microsoft.com/office/word/2018/wordml/cex" xmlns:w16cid="http://schemas.microsoft.com/office/word/2016/wordml/cid" xmlns:w16="http://schemas.microsoft.com/office/word/2018/wordml" xmlns:w16du="http://schemas.microsoft.com/office/word/2023/wordml/word16du" xmlns:w16sdtdh="http://schemas.microsoft.com/office/word/2020/wordml/sdtdatahash" xmlns:w16sdtfl="http://schemas.microsoft.com/office/word/2024/wordml/sdtformatlock" xmlns:w16se="http://schemas.microsoft.com/office/word/2015/wordml/symex" xmlns:wpg="http://schemas.microsoft.com/office/word/2010/wordprocessingGroup" xmlns:wpi="http://schemas.microsoft.com/office/word/2010/wordprocessingInk" xmlns:wne="http://schemas.microsoft.com/office/word/2006/wordml" xmlns:wps="http://schemas.microsoft.com/office/word/2010/wordprocessingShape" mc:Ignorable="w14 w15 w16se w16cid w16 w16cex w16sdtdh w16sdtfl w16du wp14">
   <w:abstractNum w:abstractNumId="0" w15:restartNumberingAfterBreak="0">
     <w:nsid w:val="063965C7"/>
     <w:multiLevelType w:val="multilevel"/>
@@ -9618,47 +9974,47 @@
       </w:rPr>
     </w:lvl>
   </w:abstractNum>
-  <w:num w:numId="1">
+  <w:num w:numId="1" w16cid:durableId="1038822061">
     <w:abstractNumId w:val="0"/>
   </w:num>
-  <w:num w:numId="2">
+  <w:num w:numId="2" w16cid:durableId="1931237580">
     <w:abstractNumId w:val="9"/>
   </w:num>
-  <w:num w:numId="3">
+  <w:num w:numId="3" w16cid:durableId="530342255">
     <w:abstractNumId w:val="2"/>
   </w:num>
-  <w:num w:numId="4">
+  <w:num w:numId="4" w16cid:durableId="1743795313">
     <w:abstractNumId w:val="5"/>
   </w:num>
-  <w:num w:numId="5">
+  <w:num w:numId="5" w16cid:durableId="125008434">
     <w:abstractNumId w:val="4"/>
   </w:num>
-  <w:num w:numId="6">
+  <w:num w:numId="6" w16cid:durableId="2026856842">
     <w:abstractNumId w:val="11"/>
   </w:num>
-  <w:num w:numId="7">
+  <w:num w:numId="7" w16cid:durableId="688915700">
     <w:abstractNumId w:val="3"/>
   </w:num>
-  <w:num w:numId="8">
+  <w:num w:numId="8" w16cid:durableId="1610507848">
     <w:abstractNumId w:val="8"/>
   </w:num>
-  <w:num w:numId="9">
+  <w:num w:numId="9" w16cid:durableId="1624965544">
     <w:abstractNumId w:val="1"/>
   </w:num>
-  <w:num w:numId="10">
+  <w:num w:numId="10" w16cid:durableId="23799517">
     <w:abstractNumId w:val="10"/>
   </w:num>
-  <w:num w:numId="11">
+  <w:num w:numId="11" w16cid:durableId="273446040">
     <w:abstractNumId w:val="6"/>
   </w:num>
-  <w:num w:numId="12">
+  <w:num w:numId="12" w16cid:durableId="2068918902">
     <w:abstractNumId w:val="7"/>
   </w:num>
 </w:numbering>
 </file>
 
 <file path=word/styles.xml><?xml version="1.0" encoding="utf-8"?>
-<w:styles xmlns:mc="http://schemas.openxmlformats.org/markup-compatibility/2006" xmlns:r="http://schemas.openxmlformats.org/officeDocument/2006/relationships" xmlns:w="http://schemas.openxmlformats.org/wordprocessingml/2006/main" xmlns:w14="http://schemas.microsoft.com/office/word/2010/wordml" xmlns:w15="http://schemas.microsoft.com/office/word/2012/wordml" xmlns:w16cex="http://schemas.microsoft.com/office/word/2018/wordml/cex" xmlns:w16cid="http://schemas.microsoft.com/office/word/2016/wordml/cid" xmlns:w16="http://schemas.microsoft.com/office/word/2018/wordml" xmlns:w16sdtdh="http://schemas.microsoft.com/office/word/2020/wordml/sdtdatahash" xmlns:w16se="http://schemas.microsoft.com/office/word/2015/wordml/symex" mc:Ignorable="w14 w15 w16se w16cid w16 w16cex w16sdtdh">
+<w:styles xmlns:mc="http://schemas.openxmlformats.org/markup-compatibility/2006" xmlns:r="http://schemas.openxmlformats.org/officeDocument/2006/relationships" xmlns:w="http://schemas.openxmlformats.org/wordprocessingml/2006/main" xmlns:w14="http://schemas.microsoft.com/office/word/2010/wordml" xmlns:w15="http://schemas.microsoft.com/office/word/2012/wordml" xmlns:w16cex="http://schemas.microsoft.com/office/word/2018/wordml/cex" xmlns:w16cid="http://schemas.microsoft.com/office/word/2016/wordml/cid" xmlns:w16="http://schemas.microsoft.com/office/word/2018/wordml" xmlns:w16du="http://schemas.microsoft.com/office/word/2023/wordml/word16du" xmlns:w16sdtdh="http://schemas.microsoft.com/office/word/2020/wordml/sdtdatahash" xmlns:w16sdtfl="http://schemas.microsoft.com/office/word/2024/wordml/sdtformatlock" xmlns:w16se="http://schemas.microsoft.com/office/word/2015/wordml/symex" mc:Ignorable="w14 w15 w16se w16cid w16 w16cex w16sdtdh w16sdtfl w16du">
   <w:docDefaults>
     <w:rPrDefault>
       <w:rPr>

</xml_diff>

<commit_message>
Cambios perfil (Img Perfil, Estados de Pedidos, Endpoint cambio foto perfil)
</commit_message>
<xml_diff>
--- a/DOCS/Etapa 2 - Diseñado.docx
+++ b/DOCS/Etapa 2 - Diseñado.docx
@@ -813,7 +813,106 @@
           <w:szCs w:val="24"/>
           <w:lang w:eastAsia="es-AR"/>
         </w:rPr>
-        <w:t>Visualizar actividad de cuenta del usuario (compras en ‘espera de pago’ o ‘completadas’).</w:t>
+        <w:t>Visualizar actividad de cuenta del usuario (compras en ‘</w:t>
+      </w:r>
+      <w:r>
+        <w:rPr>
+          <w:rFonts w:ascii="Times New Roman" w:eastAsia="Times New Roman" w:hAnsi="Times New Roman" w:cs="Times New Roman"/>
+          <w:sz w:val="24"/>
+          <w:szCs w:val="24"/>
+          <w:lang w:eastAsia="es-AR"/>
+        </w:rPr>
+        <w:t>E</w:t>
+      </w:r>
+      <w:r>
+        <w:rPr>
+          <w:rFonts w:ascii="Times New Roman" w:eastAsia="Times New Roman" w:hAnsi="Times New Roman" w:cs="Times New Roman"/>
+          <w:sz w:val="24"/>
+          <w:szCs w:val="24"/>
+          <w:lang w:eastAsia="es-AR"/>
+        </w:rPr>
+        <w:t xml:space="preserve">spera de </w:t>
+      </w:r>
+      <w:r>
+        <w:rPr>
+          <w:rFonts w:ascii="Times New Roman" w:eastAsia="Times New Roman" w:hAnsi="Times New Roman" w:cs="Times New Roman"/>
+          <w:sz w:val="24"/>
+          <w:szCs w:val="24"/>
+          <w:lang w:eastAsia="es-AR"/>
+        </w:rPr>
+        <w:t>P</w:t>
+      </w:r>
+      <w:r>
+        <w:rPr>
+          <w:rFonts w:ascii="Times New Roman" w:eastAsia="Times New Roman" w:hAnsi="Times New Roman" w:cs="Times New Roman"/>
+          <w:sz w:val="24"/>
+          <w:szCs w:val="24"/>
+          <w:lang w:eastAsia="es-AR"/>
+        </w:rPr>
+        <w:t>ago’</w:t>
+      </w:r>
+      <w:r>
+        <w:rPr>
+          <w:rFonts w:ascii="Times New Roman" w:eastAsia="Times New Roman" w:hAnsi="Times New Roman" w:cs="Times New Roman"/>
+          <w:sz w:val="24"/>
+          <w:szCs w:val="24"/>
+          <w:lang w:eastAsia="es-AR"/>
+        </w:rPr>
+        <w:t>, ‘E</w:t>
+      </w:r>
+      <w:r>
+        <w:rPr>
+          <w:rFonts w:ascii="Times New Roman" w:eastAsia="Times New Roman" w:hAnsi="Times New Roman" w:cs="Times New Roman"/>
+          <w:sz w:val="24"/>
+          <w:szCs w:val="24"/>
+          <w:lang w:eastAsia="es-AR"/>
+        </w:rPr>
+        <w:t>n Tramite</w:t>
+      </w:r>
+      <w:r>
+        <w:rPr>
+          <w:rFonts w:ascii="Times New Roman" w:eastAsia="Times New Roman" w:hAnsi="Times New Roman" w:cs="Times New Roman"/>
+          <w:sz w:val="24"/>
+          <w:szCs w:val="24"/>
+          <w:lang w:eastAsia="es-AR"/>
+        </w:rPr>
+        <w:t>’</w:t>
+      </w:r>
+      <w:r>
+        <w:rPr>
+          <w:rFonts w:ascii="Times New Roman" w:eastAsia="Times New Roman" w:hAnsi="Times New Roman" w:cs="Times New Roman"/>
+          <w:sz w:val="24"/>
+          <w:szCs w:val="24"/>
+          <w:lang w:eastAsia="es-AR"/>
+        </w:rPr>
+        <w:t>, ‘Canceladas’ o</w:t>
+      </w:r>
+      <w:r>
+        <w:rPr>
+          <w:rFonts w:ascii="Times New Roman" w:eastAsia="Times New Roman" w:hAnsi="Times New Roman" w:cs="Times New Roman"/>
+          <w:sz w:val="24"/>
+          <w:szCs w:val="24"/>
+          <w:lang w:eastAsia="es-AR"/>
+        </w:rPr>
+        <w:t xml:space="preserve"> ‘</w:t>
+      </w:r>
+      <w:r>
+        <w:rPr>
+          <w:rFonts w:ascii="Times New Roman" w:eastAsia="Times New Roman" w:hAnsi="Times New Roman" w:cs="Times New Roman"/>
+          <w:sz w:val="24"/>
+          <w:szCs w:val="24"/>
+          <w:lang w:eastAsia="es-AR"/>
+        </w:rPr>
+        <w:t>C</w:t>
+      </w:r>
+      <w:r>
+        <w:rPr>
+          <w:rFonts w:ascii="Times New Roman" w:eastAsia="Times New Roman" w:hAnsi="Times New Roman" w:cs="Times New Roman"/>
+          <w:sz w:val="24"/>
+          <w:szCs w:val="24"/>
+          <w:lang w:eastAsia="es-AR"/>
+        </w:rPr>
+        <w:t>ompletadas’).</w:t>
       </w:r>
     </w:p>
     <w:p>
@@ -1244,23 +1343,7 @@
           <w:rFonts w:ascii="Times New Roman" w:eastAsia="Times New Roman" w:hAnsi="Times New Roman"/>
           <w:sz w:val="24"/>
         </w:rPr>
-        <w:t>Como lo dicho en la introducción se requiere desarrollar un programa que represente un E-</w:t>
-      </w:r>
-      <w:proofErr w:type="spellStart"/>
-      <w:r>
-        <w:rPr>
-          <w:rFonts w:ascii="Times New Roman" w:eastAsia="Times New Roman" w:hAnsi="Times New Roman"/>
-          <w:sz w:val="24"/>
-        </w:rPr>
-        <w:t>commerce</w:t>
-      </w:r>
-      <w:proofErr w:type="spellEnd"/>
-      <w:r>
-        <w:rPr>
-          <w:rFonts w:ascii="Times New Roman" w:eastAsia="Times New Roman" w:hAnsi="Times New Roman"/>
-          <w:sz w:val="24"/>
-        </w:rPr>
-        <w:t>, que permita al emprendedor exponer sus productos y en caso de ser necesario gestionar las compras.</w:t>
+        <w:t>Como lo dicho en la introducción se requiere desarrollar un programa que represente un E-commerce, que permita al emprendedor exponer sus productos y en caso de ser necesario gestionar las compras.</w:t>
       </w:r>
     </w:p>
     <w:p>
@@ -1428,27 +1511,7 @@
           <w:szCs w:val="24"/>
           <w:lang w:val="es-ES"/>
         </w:rPr>
-        <w:t xml:space="preserve">: Asegurar la correcta gestión del proceso de compra, desde la selección de productos hasta la confirmación del pedido y su cancelación si no se cumple con la carga del comprobante en un período no mayor a 3 días posterior a la creación </w:t>
-      </w:r>
-      <w:proofErr w:type="gramStart"/>
-      <w:r>
-        <w:rPr>
-          <w:rFonts w:ascii="Times New Roman" w:eastAsia="Times New Roman" w:hAnsi="Times New Roman" w:cs="Times New Roman"/>
-          <w:sz w:val="24"/>
-          <w:szCs w:val="24"/>
-          <w:lang w:val="es-ES"/>
-        </w:rPr>
-        <w:t>del mismo</w:t>
-      </w:r>
-      <w:proofErr w:type="gramEnd"/>
-      <w:r>
-        <w:rPr>
-          <w:rFonts w:ascii="Times New Roman" w:eastAsia="Times New Roman" w:hAnsi="Times New Roman" w:cs="Times New Roman"/>
-          <w:sz w:val="24"/>
-          <w:szCs w:val="24"/>
-          <w:lang w:val="es-ES"/>
-        </w:rPr>
-        <w:t>.</w:t>
+        <w:t>: Asegurar la correcta gestión del proceso de compra, desde la selección de productos hasta la confirmación del pedido y su cancelación si no se cumple con la carga del comprobante en un período no mayor a 3 días posterior a la creación del mismo.</w:t>
       </w:r>
     </w:p>
     <w:p>
@@ -2042,27 +2105,7 @@
           <w:szCs w:val="24"/>
           <w:lang w:val="es-ES"/>
         </w:rPr>
-        <w:t xml:space="preserve">: Visualizar y analizar estadísticas de ventas </w:t>
-      </w:r>
-      <w:proofErr w:type="gramStart"/>
-      <w:r>
-        <w:rPr>
-          <w:rFonts w:ascii="Times New Roman" w:eastAsia="Times New Roman" w:hAnsi="Times New Roman" w:cs="Times New Roman"/>
-          <w:sz w:val="24"/>
-          <w:szCs w:val="24"/>
-          <w:lang w:val="es-ES"/>
-        </w:rPr>
-        <w:t>( ganancia</w:t>
-      </w:r>
-      <w:proofErr w:type="gramEnd"/>
-      <w:r>
-        <w:rPr>
-          <w:rFonts w:ascii="Times New Roman" w:eastAsia="Times New Roman" w:hAnsi="Times New Roman" w:cs="Times New Roman"/>
-          <w:sz w:val="24"/>
-          <w:szCs w:val="24"/>
-          <w:lang w:val="es-ES"/>
-        </w:rPr>
-        <w:t xml:space="preserve">  y productos más vendidos).</w:t>
+        <w:t>: Visualizar y analizar estadísticas de ventas ( ganancia  y productos más vendidos).</w:t>
       </w:r>
     </w:p>
     <w:p>
@@ -2624,7 +2667,16 @@
           <w:szCs w:val="24"/>
           <w:lang w:val="es-ES"/>
         </w:rPr>
-        <w:t xml:space="preserve"> | Editar información personal: El usuario podrá modificar los datos de su perfil.</w:t>
+        <w:t xml:space="preserve"> | Editar información personal: El usuario podrá modificar los datos de su perfil</w:t>
+      </w:r>
+      <w:r>
+        <w:rPr>
+          <w:rFonts w:ascii="Times New Roman" w:eastAsia="Times New Roman" w:hAnsi="Times New Roman" w:cs="Times New Roman"/>
+          <w:sz w:val="24"/>
+          <w:szCs w:val="24"/>
+          <w:lang w:val="es-ES"/>
+        </w:rPr>
+        <w:t>, como así también su imagen de perfil.</w:t>
       </w:r>
     </w:p>
     <w:p>
@@ -2768,7 +2820,25 @@
           <w:szCs w:val="24"/>
           <w:lang w:val="es-ES"/>
         </w:rPr>
-        <w:t xml:space="preserve"> | Proceso de compra: El usuario podrá generar una compra siguiendo tres pasos (generación, pago y validación).</w:t>
+        <w:t xml:space="preserve"> | Proceso de compra: El usuario podrá generar una compra siguiendo tres pasos (generación, pago</w:t>
+      </w:r>
+      <w:r>
+        <w:rPr>
+          <w:rFonts w:ascii="Times New Roman" w:eastAsia="Times New Roman" w:hAnsi="Times New Roman" w:cs="Times New Roman"/>
+          <w:sz w:val="24"/>
+          <w:szCs w:val="24"/>
+          <w:lang w:val="es-ES"/>
+        </w:rPr>
+        <w:t>/carga comprobante</w:t>
+      </w:r>
+      <w:r>
+        <w:rPr>
+          <w:rFonts w:ascii="Times New Roman" w:eastAsia="Times New Roman" w:hAnsi="Times New Roman" w:cs="Times New Roman"/>
+          <w:sz w:val="24"/>
+          <w:szCs w:val="24"/>
+          <w:lang w:val="es-ES"/>
+        </w:rPr>
+        <w:t xml:space="preserve"> y validación).</w:t>
       </w:r>
     </w:p>
     <w:p>
@@ -2840,8 +2910,37 @@
           <w:szCs w:val="24"/>
           <w:lang w:val="es-ES"/>
         </w:rPr>
-        <w:t>El usuario puede cancelar un pedido desde el historial de compras, siempre y cuando este no este completado.</w:t>
-      </w:r>
+        <w:t>El usuario puede cancelar un pedido desde el historial de compras, siempre y cuando este no este completado</w:t>
+      </w:r>
+      <w:r>
+        <w:rPr>
+          <w:rFonts w:ascii="Times New Roman" w:eastAsia="Times New Roman" w:hAnsi="Times New Roman" w:cs="Times New Roman"/>
+          <w:sz w:val="24"/>
+          <w:szCs w:val="24"/>
+          <w:lang w:val="es-ES"/>
+        </w:rPr>
+        <w:t xml:space="preserve"> o en trámite</w:t>
+      </w:r>
+      <w:r>
+        <w:rPr>
+          <w:rFonts w:ascii="Times New Roman" w:eastAsia="Times New Roman" w:hAnsi="Times New Roman" w:cs="Times New Roman"/>
+          <w:sz w:val="24"/>
+          <w:szCs w:val="24"/>
+          <w:lang w:val="es-ES"/>
+        </w:rPr>
+        <w:t>.</w:t>
+      </w:r>
+    </w:p>
+    <w:p>
+      <w:pPr>
+        <w:spacing w:line="480" w:lineRule="auto"/>
+        <w:rPr>
+          <w:rFonts w:ascii="Times New Roman" w:hAnsi="Times New Roman" w:cs="Times New Roman"/>
+          <w:sz w:val="24"/>
+          <w:szCs w:val="24"/>
+          <w:lang w:val="es-ES"/>
+        </w:rPr>
+      </w:pPr>
     </w:p>
     <w:p>
       <w:pPr>
@@ -2914,6 +3013,7 @@
           <w:szCs w:val="24"/>
           <w:lang w:val="es-ES"/>
         </w:rPr>
+        <w:lastRenderedPageBreak/>
         <w:t>RFA-01</w:t>
       </w:r>
       <w:r>
@@ -2950,7 +3050,6 @@
           <w:szCs w:val="24"/>
           <w:lang w:val="es-ES"/>
         </w:rPr>
-        <w:lastRenderedPageBreak/>
         <w:t>RFA-02</w:t>
       </w:r>
       <w:r>
@@ -2998,6 +3097,24 @@
         </w:rPr>
         <w:t xml:space="preserve"> | Gestión de stock: El emprendedor podrá administrar el stock de productos y materias primas, las funciones que incluye son aumentar y reducir stock.</w:t>
       </w:r>
+      <w:r>
+        <w:rPr>
+          <w:rFonts w:ascii="Times New Roman" w:eastAsia="Times New Roman" w:hAnsi="Times New Roman" w:cs="Times New Roman"/>
+          <w:sz w:val="24"/>
+          <w:szCs w:val="24"/>
+          <w:lang w:val="es-ES"/>
+        </w:rPr>
+        <w:t xml:space="preserve"> Además también podrá modificar las imágenes de </w:t>
+      </w:r>
+      <w:r>
+        <w:rPr>
+          <w:rFonts w:ascii="Times New Roman" w:eastAsia="Times New Roman" w:hAnsi="Times New Roman" w:cs="Times New Roman"/>
+          <w:sz w:val="24"/>
+          <w:szCs w:val="24"/>
+          <w:lang w:val="es-ES"/>
+        </w:rPr>
+        <w:t>estas de ser necesario.</w:t>
+      </w:r>
     </w:p>
     <w:p>
       <w:pPr>
@@ -3034,17 +3151,15 @@
         </w:rPr>
         <w:t xml:space="preserve"> | Alta de usuarios administradores: El emprendedor podrá dar de alta nuevos usuarios con el rol ADMIN, si requiere un mayor </w:t>
       </w:r>
-      <w:proofErr w:type="spellStart"/>
-      <w:r>
-        <w:rPr>
-          <w:rFonts w:ascii="Times New Roman" w:eastAsia="Times New Roman" w:hAnsi="Times New Roman" w:cs="Times New Roman"/>
-          <w:sz w:val="24"/>
-          <w:szCs w:val="24"/>
-          <w:lang w:val="es-ES"/>
-        </w:rPr>
-        <w:t>numero</w:t>
-      </w:r>
-      <w:proofErr w:type="spellEnd"/>
+      <w:r>
+        <w:rPr>
+          <w:rFonts w:ascii="Times New Roman" w:eastAsia="Times New Roman" w:hAnsi="Times New Roman" w:cs="Times New Roman"/>
+          <w:sz w:val="24"/>
+          <w:szCs w:val="24"/>
+          <w:lang w:val="es-ES"/>
+        </w:rPr>
+        <w:t>número</w:t>
+      </w:r>
       <w:r>
         <w:rPr>
           <w:rFonts w:ascii="Times New Roman" w:eastAsia="Times New Roman" w:hAnsi="Times New Roman" w:cs="Times New Roman"/>
@@ -3125,6 +3240,51 @@
           <w:lang w:val="es-ES"/>
         </w:rPr>
         <w:t xml:space="preserve"> | Gestión de pedidos: El emprendedor podrá visualizar pedidos y actualizar su estado (espera de pago, cancelado o completado).</w:t>
+      </w:r>
+    </w:p>
+    <w:p>
+      <w:pPr>
+        <w:numPr>
+          <w:ilvl w:val="0"/>
+          <w:numId w:val="12"/>
+        </w:numPr>
+        <w:spacing w:line="480" w:lineRule="auto"/>
+        <w:ind w:left="0" w:firstLine="720"/>
+        <w:rPr>
+          <w:rFonts w:ascii="Times New Roman" w:hAnsi="Times New Roman" w:cs="Times New Roman"/>
+          <w:sz w:val="24"/>
+          <w:szCs w:val="24"/>
+          <w:lang w:val="es-ES"/>
+        </w:rPr>
+      </w:pPr>
+      <w:r>
+        <w:rPr>
+          <w:rFonts w:ascii="Times New Roman" w:eastAsia="Times New Roman" w:hAnsi="Times New Roman" w:cs="Times New Roman"/>
+          <w:b/>
+          <w:bCs/>
+          <w:sz w:val="24"/>
+          <w:szCs w:val="24"/>
+          <w:lang w:val="es-ES"/>
+        </w:rPr>
+        <w:t xml:space="preserve">RFA-07 | Modificar Datos: </w:t>
+      </w:r>
+      <w:r>
+        <w:rPr>
+          <w:rFonts w:ascii="Times New Roman" w:eastAsia="Times New Roman" w:hAnsi="Times New Roman" w:cs="Times New Roman"/>
+          <w:sz w:val="24"/>
+          <w:szCs w:val="24"/>
+          <w:lang w:val="es-ES"/>
+        </w:rPr>
+        <w:t>El administrador podrá modificar sus datos personales en el perfil</w:t>
+      </w:r>
+      <w:r>
+        <w:rPr>
+          <w:rFonts w:ascii="Times New Roman" w:eastAsia="Times New Roman" w:hAnsi="Times New Roman" w:cs="Times New Roman"/>
+          <w:sz w:val="24"/>
+          <w:szCs w:val="24"/>
+          <w:lang w:val="es-ES"/>
+        </w:rPr>
+        <w:t xml:space="preserve"> de su cuenta, así como también la imagen de perfil.</w:t>
       </w:r>
     </w:p>
     <w:p>
@@ -3310,6 +3470,7 @@
           <w:szCs w:val="24"/>
           <w:lang w:val="es-ES"/>
         </w:rPr>
+        <w:lastRenderedPageBreak/>
         <w:t xml:space="preserve">RNF-04 | </w:t>
       </w:r>
       <w:r>
@@ -3564,27 +3725,7 @@
           <w:lang w:val="es-ES"/>
         </w:rPr>
         <w:lastRenderedPageBreak/>
-        <w:t xml:space="preserve">Usuario </w:t>
-      </w:r>
-      <w:proofErr w:type="spellStart"/>
-      <w:r>
-        <w:rPr>
-          <w:rFonts w:ascii="Segoe UI Emoji" w:hAnsi="Segoe UI Emoji"/>
-          <w:b/>
-          <w:bCs/>
-          <w:lang w:val="es-ES"/>
-        </w:rPr>
-        <w:t>Admin</w:t>
-      </w:r>
-      <w:proofErr w:type="spellEnd"/>
-      <w:r>
-        <w:rPr>
-          <w:rFonts w:ascii="Segoe UI Emoji" w:hAnsi="Segoe UI Emoji"/>
-          <w:b/>
-          <w:bCs/>
-          <w:lang w:val="es-ES"/>
-        </w:rPr>
-        <w:t>:</w:t>
+        <w:t>Usuario Admin:</w:t>
       </w:r>
     </w:p>
     <w:p>
@@ -3599,6 +3740,7 @@
       <w:r>
         <w:rPr>
           <w:rFonts w:ascii="Segoe UI Emoji" w:hAnsi="Segoe UI Emoji"/>
+          <w:noProof/>
           <w:lang w:val="es-ES"/>
         </w:rPr>
         <w:drawing>
@@ -3940,18 +4082,8 @@
                 <w:color w:val="000000"/>
                 <w:lang w:eastAsia="es-AR"/>
               </w:rPr>
-              <w:t xml:space="preserve">Obtener </w:t>
+              <w:t>Obtener informacion</w:t>
             </w:r>
-            <w:proofErr w:type="spellStart"/>
-            <w:r>
-              <w:rPr>
-                <w:rFonts w:ascii="Calibri" w:eastAsia="Times New Roman" w:hAnsi="Calibri" w:cs="Calibri"/>
-                <w:color w:val="000000"/>
-                <w:lang w:eastAsia="es-AR"/>
-              </w:rPr>
-              <w:t>informacion</w:t>
-            </w:r>
-            <w:proofErr w:type="spellEnd"/>
           </w:p>
         </w:tc>
         <w:tc>
@@ -4040,18 +4172,8 @@
                 <w:color w:val="000000"/>
                 <w:lang w:eastAsia="es-AR"/>
               </w:rPr>
-              <w:t xml:space="preserve">Modificar </w:t>
+              <w:t>Modificar informacion</w:t>
             </w:r>
-            <w:proofErr w:type="spellStart"/>
-            <w:r>
-              <w:rPr>
-                <w:rFonts w:ascii="Calibri" w:eastAsia="Times New Roman" w:hAnsi="Calibri" w:cs="Calibri"/>
-                <w:color w:val="000000"/>
-                <w:lang w:eastAsia="es-AR"/>
-              </w:rPr>
-              <w:t>informacion</w:t>
-            </w:r>
-            <w:proofErr w:type="spellEnd"/>
           </w:p>
         </w:tc>
         <w:tc>
@@ -5167,7 +5289,6 @@
                 <w:lang w:eastAsia="es-AR"/>
               </w:rPr>
             </w:pPr>
-            <w:proofErr w:type="spellStart"/>
             <w:r>
               <w:rPr>
                 <w:rFonts w:ascii="Calibri" w:eastAsia="Times New Roman" w:hAnsi="Calibri" w:cs="Calibri"/>
@@ -5176,7 +5297,6 @@
               </w:rPr>
               <w:t>iva</w:t>
             </w:r>
-            <w:proofErr w:type="spellEnd"/>
           </w:p>
         </w:tc>
         <w:tc>
@@ -5267,7 +5387,6 @@
                 <w:lang w:eastAsia="es-AR"/>
               </w:rPr>
             </w:pPr>
-            <w:proofErr w:type="spellStart"/>
             <w:r>
               <w:rPr>
                 <w:rFonts w:ascii="Calibri" w:eastAsia="Times New Roman" w:hAnsi="Calibri" w:cs="Calibri"/>
@@ -5276,7 +5395,6 @@
               </w:rPr>
               <w:t>detallePedido</w:t>
             </w:r>
-            <w:proofErr w:type="spellEnd"/>
           </w:p>
         </w:tc>
         <w:tc>
@@ -7091,7 +7209,6 @@
                 <w:lang w:eastAsia="es-AR"/>
               </w:rPr>
             </w:pPr>
-            <w:proofErr w:type="spellStart"/>
             <w:r>
               <w:rPr>
                 <w:rFonts w:ascii="Calibri" w:eastAsia="Times New Roman" w:hAnsi="Calibri" w:cs="Calibri"/>
@@ -7100,7 +7217,6 @@
               </w:rPr>
               <w:t>DetallePedido</w:t>
             </w:r>
-            <w:proofErr w:type="spellEnd"/>
           </w:p>
         </w:tc>
         <w:tc>
@@ -7273,7 +7389,6 @@
                 <w:lang w:eastAsia="es-AR"/>
               </w:rPr>
             </w:pPr>
-            <w:proofErr w:type="spellStart"/>
             <w:r>
               <w:rPr>
                 <w:rFonts w:ascii="Calibri" w:eastAsia="Times New Roman" w:hAnsi="Calibri" w:cs="Calibri"/>
@@ -7282,7 +7397,6 @@
               </w:rPr>
               <w:t>EstadoPedido</w:t>
             </w:r>
-            <w:proofErr w:type="spellEnd"/>
           </w:p>
         </w:tc>
         <w:tc>
@@ -7858,25 +7972,24 @@
           <w:sz w:val="24"/>
           <w:szCs w:val="24"/>
         </w:rPr>
-        <w:t xml:space="preserve">Vamos a utilizar la metodología de trabajo </w:t>
-      </w:r>
-      <w:proofErr w:type="spellStart"/>
-      <w:r>
+        <w:t>Vamos a utilizar la metodología de trabajo semi-estructurado contemplando la entrega de incrementos comenzando por la seguridad y estructura de entidades.</w:t>
+      </w:r>
+    </w:p>
+    <w:p>
+      <w:pPr>
         <w:rPr>
           <w:rFonts w:ascii="Segoe UI Emoji" w:hAnsi="Segoe UI Emoji"/>
           <w:sz w:val="24"/>
           <w:szCs w:val="24"/>
         </w:rPr>
-        <w:t>semi-estructurado</w:t>
-      </w:r>
-      <w:proofErr w:type="spellEnd"/>
+      </w:pPr>
       <w:r>
         <w:rPr>
           <w:rFonts w:ascii="Segoe UI Emoji" w:hAnsi="Segoe UI Emoji"/>
           <w:sz w:val="24"/>
           <w:szCs w:val="24"/>
         </w:rPr>
-        <w:t xml:space="preserve"> contemplando la entrega de incrementos comenzando por la seguridad y estructura de entidades.</w:t>
+        <w:t>El proceso de desarrollo comienza con la etapa de Análisis y formación de requerimientos iniciales, para poder definir con claridad las entidades y sus atributos, posteriormente con el diagramado físico de las mismas para ir acercándonos a la Base de Datos la cual contendrá las tablas principales, roles, permisos y tablas intermedias para la correcta correlación de todo.</w:t>
       </w:r>
     </w:p>
     <w:p>
@@ -7893,42 +8006,7 @@
           <w:sz w:val="24"/>
           <w:szCs w:val="24"/>
         </w:rPr>
-        <w:t>El proceso de desarrollo comienza con la etapa de Análisis y formación de requerimientos iniciales, para poder definir con claridad las entidades y sus atributos, posteriormente con el diagramado físico de las mismas para ir acercándonos a la Base de Datos la cual contendrá las tablas principales, roles, permisos y tablas intermedias para la correcta correlación de todo.</w:t>
-      </w:r>
-    </w:p>
-    <w:p>
-      <w:pPr>
-        <w:rPr>
-          <w:rFonts w:ascii="Segoe UI Emoji" w:hAnsi="Segoe UI Emoji"/>
-          <w:sz w:val="24"/>
-          <w:szCs w:val="24"/>
-        </w:rPr>
-      </w:pPr>
-      <w:r>
-        <w:rPr>
-          <w:rFonts w:ascii="Segoe UI Emoji" w:hAnsi="Segoe UI Emoji"/>
-          <w:sz w:val="24"/>
-          <w:szCs w:val="24"/>
-        </w:rPr>
-        <w:t xml:space="preserve">A su vez formulamos gráficos de interfaces para tener una idea enfocada a la hora de comenzar a codificar, tarjetas </w:t>
-      </w:r>
-      <w:proofErr w:type="spellStart"/>
-      <w:r>
-        <w:rPr>
-          <w:rFonts w:ascii="Segoe UI Emoji" w:hAnsi="Segoe UI Emoji"/>
-          <w:sz w:val="24"/>
-          <w:szCs w:val="24"/>
-        </w:rPr>
-        <w:t>crc</w:t>
-      </w:r>
-      <w:proofErr w:type="spellEnd"/>
-      <w:r>
-        <w:rPr>
-          <w:rFonts w:ascii="Segoe UI Emoji" w:hAnsi="Segoe UI Emoji"/>
-          <w:sz w:val="24"/>
-          <w:szCs w:val="24"/>
-        </w:rPr>
-        <w:t>, modelado de requisitos funcionales con precondición, objetivos y requisitos asociados y postcondiciones.</w:t>
+        <w:t>A su vez formulamos gráficos de interfaces para tener una idea enfocada a la hora de comenzar a codificar, tarjetas crc, modelado de requisitos funcionales con precondición, objetivos y requisitos asociados y postcondiciones.</w:t>
       </w:r>
     </w:p>
     <w:p>
@@ -7976,186 +8054,24 @@
           <w:szCs w:val="24"/>
         </w:rPr>
         <w:tab/>
-        <w:t xml:space="preserve">Primero para el desarrollo del </w:t>
-      </w:r>
-      <w:proofErr w:type="spellStart"/>
+        <w:t>Primero para el desarrollo del BackEnd utilizaremos Java, acompañado de lo siguiente para el correcto funcionamiento de este y para el servidor nos interesa utilizar el Framework Spring con sus herramientas Spring Boot para la gestión de peticiones REST, en cuanto a seguridad y gestión de roles y permisos utilizaremos Spring Security para validar que funcionalidades tendrá acceso un usuario, para la gestión de credenciales utilizaremos JSON Web Token (JWT) que nos permitirá tener un sistema Stateless basado en token.</w:t>
+      </w:r>
+    </w:p>
+    <w:p>
+      <w:pPr>
+        <w:rPr>
+          <w:sz w:val="24"/>
+          <w:szCs w:val="24"/>
+        </w:rPr>
+      </w:pPr>
       <w:r>
         <w:rPr>
           <w:rFonts w:ascii="Segoe UI Emoji" w:hAnsi="Segoe UI Emoji"/>
           <w:sz w:val="24"/>
           <w:szCs w:val="24"/>
         </w:rPr>
-        <w:t>BackEnd</w:t>
-      </w:r>
-      <w:proofErr w:type="spellEnd"/>
-      <w:r>
-        <w:rPr>
-          <w:rFonts w:ascii="Segoe UI Emoji" w:hAnsi="Segoe UI Emoji"/>
-          <w:sz w:val="24"/>
-          <w:szCs w:val="24"/>
-        </w:rPr>
-        <w:t xml:space="preserve"> utilizaremos Java, acompañado de lo siguiente para el correcto funcionamiento de este y para el servidor nos interesa utilizar el Framework Spring con sus herramientas Spring Boot para la gestión de peticiones REST, en cuanto a seguridad y gestión de roles y permisos utilizaremos Spring Security para validar que funcionalidades tendrá acceso un usuario, para la gestión de credenciales utilizaremos JSON Web Token (JWT) que nos permitirá tener un sistema Stateless basado en token.</w:t>
-      </w:r>
-    </w:p>
-    <w:p>
-      <w:pPr>
-        <w:rPr>
-          <w:sz w:val="24"/>
-          <w:szCs w:val="24"/>
-        </w:rPr>
-      </w:pPr>
-      <w:r>
-        <w:rPr>
-          <w:rFonts w:ascii="Segoe UI Emoji" w:hAnsi="Segoe UI Emoji"/>
-          <w:sz w:val="24"/>
-          <w:szCs w:val="24"/>
-        </w:rPr>
         <w:tab/>
-        <w:t xml:space="preserve">La interfaz de la página con el índice principal y todo lo que tiene que ver con el </w:t>
-      </w:r>
-      <w:proofErr w:type="spellStart"/>
-      <w:r>
-        <w:rPr>
-          <w:rFonts w:ascii="Segoe UI Emoji" w:hAnsi="Segoe UI Emoji"/>
-          <w:sz w:val="24"/>
-          <w:szCs w:val="24"/>
-        </w:rPr>
-        <w:t>FrontEnd</w:t>
-      </w:r>
-      <w:proofErr w:type="spellEnd"/>
-      <w:r>
-        <w:rPr>
-          <w:rFonts w:ascii="Segoe UI Emoji" w:hAnsi="Segoe UI Emoji"/>
-          <w:sz w:val="24"/>
-          <w:szCs w:val="24"/>
-        </w:rPr>
-        <w:t xml:space="preserve"> estará conformado por archivos </w:t>
-      </w:r>
-      <w:proofErr w:type="spellStart"/>
-      <w:r>
-        <w:rPr>
-          <w:rFonts w:ascii="Segoe UI Emoji" w:hAnsi="Segoe UI Emoji"/>
-          <w:sz w:val="24"/>
-          <w:szCs w:val="24"/>
-        </w:rPr>
-        <w:t>html</w:t>
-      </w:r>
-      <w:proofErr w:type="spellEnd"/>
-      <w:r>
-        <w:rPr>
-          <w:rFonts w:ascii="Segoe UI Emoji" w:hAnsi="Segoe UI Emoji"/>
-          <w:sz w:val="24"/>
-          <w:szCs w:val="24"/>
-        </w:rPr>
-        <w:t xml:space="preserve">, </w:t>
-      </w:r>
-      <w:proofErr w:type="spellStart"/>
-      <w:r>
-        <w:rPr>
-          <w:rFonts w:ascii="Segoe UI Emoji" w:hAnsi="Segoe UI Emoji"/>
-          <w:sz w:val="24"/>
-          <w:szCs w:val="24"/>
-        </w:rPr>
-        <w:t>css</w:t>
-      </w:r>
-      <w:proofErr w:type="spellEnd"/>
-      <w:r>
-        <w:rPr>
-          <w:rFonts w:ascii="Segoe UI Emoji" w:hAnsi="Segoe UI Emoji"/>
-          <w:sz w:val="24"/>
-          <w:szCs w:val="24"/>
-        </w:rPr>
-        <w:t xml:space="preserve"> y </w:t>
-      </w:r>
-      <w:proofErr w:type="spellStart"/>
-      <w:r>
-        <w:rPr>
-          <w:rFonts w:ascii="Segoe UI Emoji" w:hAnsi="Segoe UI Emoji"/>
-          <w:sz w:val="24"/>
-          <w:szCs w:val="24"/>
-        </w:rPr>
-        <w:t>js</w:t>
-      </w:r>
-      <w:proofErr w:type="spellEnd"/>
-      <w:r>
-        <w:rPr>
-          <w:rFonts w:ascii="Segoe UI Emoji" w:hAnsi="Segoe UI Emoji"/>
-          <w:sz w:val="24"/>
-          <w:szCs w:val="24"/>
-        </w:rPr>
-        <w:t xml:space="preserve">. </w:t>
-      </w:r>
-      <w:proofErr w:type="spellStart"/>
-      <w:r>
-        <w:rPr>
-          <w:rFonts w:ascii="Segoe UI Emoji" w:hAnsi="Segoe UI Emoji"/>
-          <w:sz w:val="24"/>
-          <w:szCs w:val="24"/>
-        </w:rPr>
-        <w:t>Html</w:t>
-      </w:r>
-      <w:proofErr w:type="spellEnd"/>
-      <w:r>
-        <w:rPr>
-          <w:rFonts w:ascii="Segoe UI Emoji" w:hAnsi="Segoe UI Emoji"/>
-          <w:sz w:val="24"/>
-          <w:szCs w:val="24"/>
-        </w:rPr>
-        <w:t xml:space="preserve"> para la estructura básica e inicial de la página, enlaces, imágenes y filtrado, </w:t>
-      </w:r>
-      <w:proofErr w:type="spellStart"/>
-      <w:r>
-        <w:rPr>
-          <w:rFonts w:ascii="Segoe UI Emoji" w:hAnsi="Segoe UI Emoji"/>
-          <w:sz w:val="24"/>
-          <w:szCs w:val="24"/>
-        </w:rPr>
-        <w:t>Css</w:t>
-      </w:r>
-      <w:proofErr w:type="spellEnd"/>
-      <w:r>
-        <w:rPr>
-          <w:rFonts w:ascii="Segoe UI Emoji" w:hAnsi="Segoe UI Emoji"/>
-          <w:sz w:val="24"/>
-          <w:szCs w:val="24"/>
-        </w:rPr>
-        <w:t xml:space="preserve"> para toda la estilización visual de la misma, paletas de colores, fuentes y posicionamiento, por </w:t>
-      </w:r>
-      <w:proofErr w:type="gramStart"/>
-      <w:r>
-        <w:rPr>
-          <w:rFonts w:ascii="Segoe UI Emoji" w:hAnsi="Segoe UI Emoji"/>
-          <w:sz w:val="24"/>
-          <w:szCs w:val="24"/>
-        </w:rPr>
-        <w:t>último</w:t>
-      </w:r>
-      <w:proofErr w:type="gramEnd"/>
-      <w:r>
-        <w:rPr>
-          <w:rFonts w:ascii="Segoe UI Emoji" w:hAnsi="Segoe UI Emoji"/>
-          <w:sz w:val="24"/>
-          <w:szCs w:val="24"/>
-        </w:rPr>
-        <w:t xml:space="preserve"> </w:t>
-      </w:r>
-      <w:proofErr w:type="spellStart"/>
-      <w:r>
-        <w:rPr>
-          <w:rFonts w:ascii="Segoe UI Emoji" w:hAnsi="Segoe UI Emoji"/>
-          <w:sz w:val="24"/>
-          <w:szCs w:val="24"/>
-        </w:rPr>
-        <w:t>Js</w:t>
-      </w:r>
-      <w:proofErr w:type="spellEnd"/>
-      <w:r>
-        <w:rPr>
-          <w:rFonts w:ascii="Segoe UI Emoji" w:hAnsi="Segoe UI Emoji"/>
-          <w:sz w:val="24"/>
-          <w:szCs w:val="24"/>
-        </w:rPr>
-        <w:t xml:space="preserve"> para la funcionalidad de la página y sus métodos como lo son el registro, el inicio de sesión, la carga de </w:t>
+        <w:t xml:space="preserve">La interfaz de la página con el índice principal y todo lo que tiene que ver con el FrontEnd estará conformado por archivos html, css y js. Html para la estructura básica e inicial de la página, enlaces, imágenes y filtrado, Css para toda la estilización visual de la misma, paletas de colores, fuentes y posicionamiento, por último Js para la funcionalidad de la página y sus métodos como lo son el registro, el inicio de sesión, la carga de </w:t>
       </w:r>
       <w:r>
         <w:rPr>

</xml_diff>

<commit_message>
Cambios en validaciones y carga de datos
</commit_message>
<xml_diff>
--- a/DOCS/Etapa 2 - Diseñado.docx
+++ b/DOCS/Etapa 2 - Diseñado.docx
@@ -1,6 +1,6 @@
 
 <file path=word/document.xml><?xml version="1.0" encoding="utf-8"?>
-<w:document xmlns:wpc="http://schemas.microsoft.com/office/word/2010/wordprocessingCanvas" xmlns:cx="http://schemas.microsoft.com/office/drawing/2014/chartex" xmlns:mc="http://schemas.openxmlformats.org/markup-compatibility/2006" xmlns:o="urn:schemas-microsoft-com:office:office" xmlns:r="http://schemas.openxmlformats.org/officeDocument/2006/relationships" xmlns:m="http://schemas.openxmlformats.org/officeDocument/2006/math" xmlns:v="urn:schemas-microsoft-com:vml" xmlns:wp14="http://schemas.microsoft.com/office/word/2010/wordprocessingDrawing" xmlns:wp="http://schemas.openxmlformats.org/drawingml/2006/wordprocessingDrawing" xmlns:w10="urn:schemas-microsoft-com:office:word" xmlns:w="http://schemas.openxmlformats.org/wordprocessingml/2006/main" xmlns:w14="http://schemas.microsoft.com/office/word/2010/wordml" xmlns:w15="http://schemas.microsoft.com/office/word/2012/wordml" xmlns:w16se="http://schemas.microsoft.com/office/word/2015/wordml/symex" xmlns:wpg="http://schemas.microsoft.com/office/word/2010/wordprocessingGroup" xmlns:wpi="http://schemas.microsoft.com/office/word/2010/wordprocessingInk" xmlns:wne="http://schemas.microsoft.com/office/word/2006/wordml" xmlns:wps="http://schemas.microsoft.com/office/word/2010/wordprocessingShape" mc:Ignorable="w14 w15 w16se wp14">
+<w:document xmlns:wpc="http://schemas.microsoft.com/office/word/2010/wordprocessingCanvas" xmlns:cx="http://schemas.microsoft.com/office/drawing/2014/chartex" xmlns:cx1="http://schemas.microsoft.com/office/drawing/2015/9/8/chartex" xmlns:cx2="http://schemas.microsoft.com/office/drawing/2015/10/21/chartex" xmlns:cx3="http://schemas.microsoft.com/office/drawing/2016/5/9/chartex" xmlns:cx4="http://schemas.microsoft.com/office/drawing/2016/5/10/chartex" xmlns:cx5="http://schemas.microsoft.com/office/drawing/2016/5/11/chartex" xmlns:cx6="http://schemas.microsoft.com/office/drawing/2016/5/12/chartex" xmlns:cx7="http://schemas.microsoft.com/office/drawing/2016/5/13/chartex" xmlns:cx8="http://schemas.microsoft.com/office/drawing/2016/5/14/chartex" xmlns:mc="http://schemas.openxmlformats.org/markup-compatibility/2006" xmlns:aink="http://schemas.microsoft.com/office/drawing/2016/ink" xmlns:am3d="http://schemas.microsoft.com/office/drawing/2017/model3d" xmlns:o="urn:schemas-microsoft-com:office:office" xmlns:oel="http://schemas.microsoft.com/office/2019/extlst" xmlns:r="http://schemas.openxmlformats.org/officeDocument/2006/relationships" xmlns:m="http://schemas.openxmlformats.org/officeDocument/2006/math" xmlns:v="urn:schemas-microsoft-com:vml" xmlns:wp14="http://schemas.microsoft.com/office/word/2010/wordprocessingDrawing" xmlns:wp="http://schemas.openxmlformats.org/drawingml/2006/wordprocessingDrawing" xmlns:w10="urn:schemas-microsoft-com:office:word" xmlns:w="http://schemas.openxmlformats.org/wordprocessingml/2006/main" xmlns:w14="http://schemas.microsoft.com/office/word/2010/wordml" xmlns:w15="http://schemas.microsoft.com/office/word/2012/wordml" xmlns:w16cex="http://schemas.microsoft.com/office/word/2018/wordml/cex" xmlns:w16cid="http://schemas.microsoft.com/office/word/2016/wordml/cid" xmlns:w16="http://schemas.microsoft.com/office/word/2018/wordml" xmlns:w16du="http://schemas.microsoft.com/office/word/2023/wordml/word16du" xmlns:w16sdtdh="http://schemas.microsoft.com/office/word/2020/wordml/sdtdatahash" xmlns:w16sdtfl="http://schemas.microsoft.com/office/word/2024/wordml/sdtformatlock" xmlns:w16se="http://schemas.microsoft.com/office/word/2015/wordml/symex" xmlns:wpg="http://schemas.microsoft.com/office/word/2010/wordprocessingGroup" xmlns:wpi="http://schemas.microsoft.com/office/word/2010/wordprocessingInk" xmlns:wne="http://schemas.microsoft.com/office/word/2006/wordml" xmlns:wps="http://schemas.microsoft.com/office/word/2010/wordprocessingShape" mc:Ignorable="w14 w15 w16se w16cid w16 w16cex w16sdtdh w16sdtfl w16du wp14">
   <w:body>
     <w:p>
       <w:pPr>
@@ -128,18 +128,6 @@
       <w:pPr>
         <w:spacing w:before="100" w:beforeAutospacing="1" w:after="100" w:afterAutospacing="1" w:line="480" w:lineRule="auto"/>
         <w:ind w:firstLine="720"/>
-        <w:rPr>
-          <w:rFonts w:ascii="Segoe UI Emoji" w:eastAsia="Times New Roman" w:hAnsi="Segoe UI Emoji" w:cs="Times New Roman"/>
-          <w:sz w:val="24"/>
-          <w:szCs w:val="24"/>
-          <w:lang w:eastAsia="es-AR"/>
-        </w:rPr>
-      </w:pPr>
-    </w:p>
-    <w:p>
-      <w:pPr>
-        <w:spacing w:before="100" w:beforeAutospacing="1" w:after="100" w:afterAutospacing="1" w:line="480" w:lineRule="auto"/>
-        <w:ind w:firstLine="720"/>
         <w:outlineLvl w:val="2"/>
         <w:rPr>
           <w:rFonts w:ascii="Segoe UI Emoji" w:eastAsia="Times New Roman" w:hAnsi="Segoe UI Emoji" w:cs="Times New Roman"/>
@@ -315,6 +303,39 @@
     <w:p>
       <w:pPr>
         <w:spacing w:before="100" w:beforeAutospacing="1" w:after="100" w:afterAutospacing="1" w:line="480" w:lineRule="auto"/>
+        <w:rPr>
+          <w:rFonts w:ascii="Times New Roman" w:eastAsia="Times New Roman" w:hAnsi="Times New Roman" w:cs="Times New Roman"/>
+          <w:sz w:val="24"/>
+          <w:szCs w:val="24"/>
+          <w:lang w:eastAsia="es-AR"/>
+        </w:rPr>
+      </w:pPr>
+    </w:p>
+    <w:p>
+      <w:pPr>
+        <w:spacing w:before="100" w:beforeAutospacing="1" w:after="100" w:afterAutospacing="1" w:line="480" w:lineRule="auto"/>
+        <w:rPr>
+          <w:rFonts w:ascii="Times New Roman" w:eastAsia="Times New Roman" w:hAnsi="Times New Roman" w:cs="Times New Roman"/>
+          <w:sz w:val="24"/>
+          <w:szCs w:val="24"/>
+          <w:lang w:eastAsia="es-AR"/>
+        </w:rPr>
+      </w:pPr>
+    </w:p>
+    <w:p>
+      <w:pPr>
+        <w:spacing w:before="100" w:beforeAutospacing="1" w:after="100" w:afterAutospacing="1" w:line="480" w:lineRule="auto"/>
+        <w:rPr>
+          <w:rFonts w:ascii="Segoe UI Emoji" w:eastAsia="Times New Roman" w:hAnsi="Segoe UI Emoji" w:cs="Times New Roman"/>
+          <w:sz w:val="24"/>
+          <w:szCs w:val="24"/>
+          <w:lang w:eastAsia="es-AR"/>
+        </w:rPr>
+      </w:pPr>
+    </w:p>
+    <w:p>
+      <w:pPr>
+        <w:spacing w:before="100" w:beforeAutospacing="1" w:after="100" w:afterAutospacing="1" w:line="480" w:lineRule="auto"/>
         <w:ind w:firstLine="720"/>
         <w:outlineLvl w:val="2"/>
         <w:rPr>
@@ -335,6 +356,7 @@
           <w:szCs w:val="24"/>
           <w:lang w:eastAsia="es-AR"/>
         </w:rPr>
+        <w:lastRenderedPageBreak/>
         <w:t>Limitaciones del sistema:</w:t>
       </w:r>
     </w:p>
@@ -410,7 +432,6 @@
           <w:szCs w:val="24"/>
           <w:lang w:eastAsia="es-AR"/>
         </w:rPr>
-        <w:lastRenderedPageBreak/>
         <w:t>Solo existen dos roles definidos.</w:t>
       </w:r>
     </w:p>
@@ -515,7 +536,7 @@
         <w:spacing w:before="100" w:beforeAutospacing="1" w:after="100" w:afterAutospacing="1" w:line="480" w:lineRule="auto"/>
         <w:ind w:firstLine="720"/>
         <w:rPr>
-          <w:rFonts w:ascii="Segoe UI Emoji" w:eastAsia="Times New Roman" w:hAnsi="Segoe UI Emoji" w:cs="Times New Roman"/>
+          <w:rFonts w:ascii="Times New Roman" w:eastAsia="Times New Roman" w:hAnsi="Times New Roman" w:cs="Times New Roman"/>
           <w:sz w:val="24"/>
           <w:szCs w:val="24"/>
           <w:lang w:eastAsia="es-AR"/>
@@ -554,6 +575,18 @@
           <w:lang w:eastAsia="es-AR"/>
         </w:rPr>
       </w:pPr>
+    </w:p>
+    <w:p>
+      <w:pPr>
+        <w:spacing w:before="100" w:beforeAutospacing="1" w:after="100" w:afterAutospacing="1" w:line="480" w:lineRule="auto"/>
+        <w:ind w:firstLine="720"/>
+        <w:rPr>
+          <w:rFonts w:ascii="Segoe UI Emoji" w:eastAsia="Times New Roman" w:hAnsi="Segoe UI Emoji" w:cs="Times New Roman"/>
+          <w:sz w:val="24"/>
+          <w:szCs w:val="24"/>
+          <w:lang w:eastAsia="es-AR"/>
+        </w:rPr>
+      </w:pPr>
       <w:r>
         <w:rPr>
           <w:rFonts w:ascii="Times New Roman" w:eastAsia="Times New Roman" w:hAnsi="Times New Roman" w:cs="Times New Roman"/>
@@ -563,6 +596,7 @@
           <w:szCs w:val="24"/>
           <w:lang w:eastAsia="es-AR"/>
         </w:rPr>
+        <w:lastRenderedPageBreak/>
         <w:t>Objetivos específicos:</w:t>
       </w:r>
     </w:p>
@@ -638,7 +672,6 @@
           <w:szCs w:val="24"/>
           <w:lang w:eastAsia="es-AR"/>
         </w:rPr>
-        <w:lastRenderedPageBreak/>
         <w:t>Incorporar el uso de token para mantener una autenticación segura y reducir la carga en el servidor.</w:t>
       </w:r>
     </w:p>
@@ -943,6 +976,50 @@
     </w:p>
     <w:p>
       <w:pPr>
+        <w:spacing w:before="100" w:beforeAutospacing="1" w:after="100" w:afterAutospacing="1" w:line="480" w:lineRule="auto"/>
+        <w:rPr>
+          <w:rFonts w:ascii="Times New Roman" w:eastAsia="Times New Roman" w:hAnsi="Times New Roman" w:cs="Times New Roman"/>
+          <w:sz w:val="24"/>
+          <w:szCs w:val="24"/>
+          <w:lang w:eastAsia="es-AR"/>
+        </w:rPr>
+      </w:pPr>
+    </w:p>
+    <w:p>
+      <w:pPr>
+        <w:spacing w:before="100" w:beforeAutospacing="1" w:after="100" w:afterAutospacing="1" w:line="480" w:lineRule="auto"/>
+        <w:rPr>
+          <w:rFonts w:ascii="Times New Roman" w:eastAsia="Times New Roman" w:hAnsi="Times New Roman" w:cs="Times New Roman"/>
+          <w:sz w:val="24"/>
+          <w:szCs w:val="24"/>
+          <w:lang w:eastAsia="es-AR"/>
+        </w:rPr>
+      </w:pPr>
+    </w:p>
+    <w:p>
+      <w:pPr>
+        <w:spacing w:before="100" w:beforeAutospacing="1" w:after="100" w:afterAutospacing="1" w:line="480" w:lineRule="auto"/>
+        <w:rPr>
+          <w:rFonts w:ascii="Times New Roman" w:eastAsia="Times New Roman" w:hAnsi="Times New Roman" w:cs="Times New Roman"/>
+          <w:sz w:val="24"/>
+          <w:szCs w:val="24"/>
+          <w:lang w:eastAsia="es-AR"/>
+        </w:rPr>
+      </w:pPr>
+    </w:p>
+    <w:p>
+      <w:pPr>
+        <w:spacing w:before="100" w:beforeAutospacing="1" w:after="100" w:afterAutospacing="1" w:line="480" w:lineRule="auto"/>
+        <w:rPr>
+          <w:rFonts w:ascii="Segoe UI Emoji" w:eastAsia="Times New Roman" w:hAnsi="Segoe UI Emoji" w:cs="Times New Roman"/>
+          <w:sz w:val="24"/>
+          <w:szCs w:val="24"/>
+          <w:lang w:eastAsia="es-AR"/>
+        </w:rPr>
+      </w:pPr>
+    </w:p>
+    <w:p>
+      <w:pPr>
         <w:pStyle w:val="Citadestacada"/>
         <w:spacing w:line="480" w:lineRule="auto"/>
         <w:ind w:left="0" w:firstLine="360"/>
@@ -962,6 +1039,7 @@
           <w:sz w:val="24"/>
           <w:szCs w:val="44"/>
         </w:rPr>
+        <w:lastRenderedPageBreak/>
         <w:t>PROBLEMÁTICA</w:t>
       </w:r>
     </w:p>
@@ -982,15 +1060,7 @@
         <w:ind w:left="360"/>
       </w:pPr>
       <w:r>
-        <w:t xml:space="preserve">Nos basamos en planteos funcionales para que la persona que adquiera nuestro servicio se sienta cómoda y sea fácil de usar sin importar </w:t>
-      </w:r>
-      <w:proofErr w:type="spellStart"/>
-      <w:r>
-        <w:t>cual</w:t>
-      </w:r>
-      <w:proofErr w:type="spellEnd"/>
-      <w:r>
-        <w:t xml:space="preserve"> sea el rubro.</w:t>
+        <w:t>Nos basamos en planteos funcionales para que la persona que adquiera nuestro servicio se sienta cómoda y sea fácil de usar sin importar cual sea el rubro.</w:t>
       </w:r>
     </w:p>
     <w:p>
@@ -1027,7 +1097,6 @@
           <w:sz w:val="24"/>
           <w:szCs w:val="44"/>
         </w:rPr>
-        <w:lastRenderedPageBreak/>
         <w:t>PREGUNTAS CLAVE</w:t>
       </w:r>
     </w:p>
@@ -1084,6 +1153,7 @@
         <w:rPr>
           <w:rStyle w:val="SubttuloCar"/>
         </w:rPr>
+        <w:lastRenderedPageBreak/>
         <w:t>¿Cómo gestiono las ventas?</w:t>
       </w:r>
     </w:p>
@@ -1149,7 +1219,6 @@
         <w:ind w:left="696" w:firstLine="720"/>
       </w:pPr>
       <w:r>
-        <w:lastRenderedPageBreak/>
         <w:t>Dado que no utilizamos ninguna pasarela de pago de terceros, nos ocupamos de que el método de pago sea a través de transferencias bancarias.</w:t>
       </w:r>
     </w:p>
@@ -1174,6 +1243,10 @@
         <w:pStyle w:val="Sinespaciado"/>
         <w:spacing w:line="480" w:lineRule="auto"/>
         <w:ind w:firstLine="720"/>
+        <w:rPr>
+          <w:rFonts w:ascii="Times New Roman" w:eastAsia="Times New Roman" w:hAnsi="Times New Roman"/>
+          <w:sz w:val="24"/>
+        </w:rPr>
       </w:pPr>
       <w:r>
         <w:rPr>
@@ -1190,6 +1263,13 @@
         </w:rPr>
         <w:t>Es a través de la gestión de cuentas que podemos verificar que usuario efectuó una compra y cuales pedidos pertenecen al mismo, para esto diseñar un sistema solido de autenticación y autorización es fundamental.</w:t>
       </w:r>
+    </w:p>
+    <w:p>
+      <w:pPr>
+        <w:pStyle w:val="Sinespaciado"/>
+        <w:spacing w:line="480" w:lineRule="auto"/>
+        <w:ind w:firstLine="720"/>
+      </w:pPr>
     </w:p>
     <w:p>
       <w:pPr>
@@ -1204,6 +1284,7 @@
         <w:rPr>
           <w:rStyle w:val="SubttuloCar"/>
         </w:rPr>
+        <w:lastRenderedPageBreak/>
         <w:t>¿Cómo puedo visualizar las interacciones o ventas de mi emprendimiento?</w:t>
       </w:r>
     </w:p>
@@ -1265,7 +1346,6 @@
         <w:rPr>
           <w:rStyle w:val="SubttuloCar"/>
         </w:rPr>
-        <w:lastRenderedPageBreak/>
         <w:t>La descripción del negocio debe ser definida por el cliente final. ¿Cómo estructuro la interfaz para que éste pueda hacerlo?</w:t>
       </w:r>
     </w:p>
@@ -1290,6 +1370,20 @@
         <w:pStyle w:val="NormalWeb"/>
         <w:spacing w:line="480" w:lineRule="auto"/>
         <w:ind w:firstLine="720"/>
+      </w:pPr>
+    </w:p>
+    <w:p>
+      <w:pPr>
+        <w:pStyle w:val="NormalWeb"/>
+        <w:spacing w:line="480" w:lineRule="auto"/>
+        <w:ind w:firstLine="720"/>
+      </w:pPr>
+    </w:p>
+    <w:p>
+      <w:pPr>
+        <w:pStyle w:val="NormalWeb"/>
+        <w:spacing w:line="480" w:lineRule="auto"/>
+        <w:ind w:firstLine="720"/>
         <w:rPr>
           <w:rFonts w:ascii="Segoe UI Emoji" w:hAnsi="Segoe UI Emoji"/>
         </w:rPr>
@@ -1298,6 +1392,7 @@
         <w:rPr>
           <w:rStyle w:val="SubttuloCar"/>
         </w:rPr>
+        <w:lastRenderedPageBreak/>
         <w:t>¿Cómo planeo desarrollar un sistema de este calibre?</w:t>
       </w:r>
     </w:p>
@@ -1463,27 +1558,7 @@
           <w:szCs w:val="24"/>
           <w:lang w:val="es-ES"/>
         </w:rPr>
-        <w:t xml:space="preserve">: Permitir la autenticación de usuarios con credenciales válidas y mantener sesiones seguras mediante </w:t>
-      </w:r>
-      <w:proofErr w:type="spellStart"/>
-      <w:r>
-        <w:rPr>
-          <w:rFonts w:ascii="Times New Roman" w:eastAsia="Times New Roman" w:hAnsi="Times New Roman" w:cs="Times New Roman"/>
-          <w:sz w:val="24"/>
-          <w:szCs w:val="24"/>
-          <w:lang w:val="es-ES"/>
-        </w:rPr>
-        <w:t>tokens</w:t>
-      </w:r>
-      <w:proofErr w:type="spellEnd"/>
-      <w:r>
-        <w:rPr>
-          <w:rFonts w:ascii="Times New Roman" w:eastAsia="Times New Roman" w:hAnsi="Times New Roman" w:cs="Times New Roman"/>
-          <w:sz w:val="24"/>
-          <w:szCs w:val="24"/>
-          <w:lang w:val="es-ES"/>
-        </w:rPr>
-        <w:t>.</w:t>
+        <w:t>: Permitir la autenticación de usuarios con credenciales válidas y mantener sesiones seguras mediante tokens.</w:t>
       </w:r>
     </w:p>
     <w:p>
@@ -1510,7 +1585,6 @@
           <w:szCs w:val="24"/>
           <w:lang w:val="es-ES"/>
         </w:rPr>
-        <w:lastRenderedPageBreak/>
         <w:t>OBJ-03</w:t>
       </w:r>
       <w:r>
@@ -1593,6 +1667,7 @@
           <w:szCs w:val="24"/>
           <w:lang w:val="es-ES"/>
         </w:rPr>
+        <w:lastRenderedPageBreak/>
         <w:t>Objetivos del Usuario Comprador</w:t>
       </w:r>
     </w:p>
@@ -1954,6 +2029,54 @@
         <w:ind w:firstLine="720"/>
         <w:rPr>
           <w:rFonts w:ascii="Times New Roman" w:hAnsi="Times New Roman" w:cs="Times New Roman"/>
+          <w:sz w:val="24"/>
+          <w:szCs w:val="24"/>
+          <w:lang w:val="es-ES"/>
+        </w:rPr>
+      </w:pPr>
+    </w:p>
+    <w:p>
+      <w:pPr>
+        <w:spacing w:line="480" w:lineRule="auto"/>
+        <w:ind w:firstLine="720"/>
+        <w:rPr>
+          <w:rFonts w:ascii="Times New Roman" w:hAnsi="Times New Roman" w:cs="Times New Roman"/>
+          <w:sz w:val="24"/>
+          <w:szCs w:val="24"/>
+          <w:lang w:val="es-ES"/>
+        </w:rPr>
+      </w:pPr>
+    </w:p>
+    <w:p>
+      <w:pPr>
+        <w:spacing w:line="480" w:lineRule="auto"/>
+        <w:ind w:firstLine="720"/>
+        <w:rPr>
+          <w:rFonts w:ascii="Times New Roman" w:hAnsi="Times New Roman" w:cs="Times New Roman"/>
+          <w:sz w:val="24"/>
+          <w:szCs w:val="24"/>
+          <w:lang w:val="es-ES"/>
+        </w:rPr>
+      </w:pPr>
+    </w:p>
+    <w:p>
+      <w:pPr>
+        <w:spacing w:line="480" w:lineRule="auto"/>
+        <w:ind w:firstLine="720"/>
+        <w:rPr>
+          <w:rFonts w:ascii="Times New Roman" w:hAnsi="Times New Roman" w:cs="Times New Roman"/>
+          <w:sz w:val="24"/>
+          <w:szCs w:val="24"/>
+          <w:lang w:val="es-ES"/>
+        </w:rPr>
+      </w:pPr>
+    </w:p>
+    <w:p>
+      <w:pPr>
+        <w:spacing w:line="480" w:lineRule="auto"/>
+        <w:ind w:firstLine="720"/>
+        <w:rPr>
+          <w:rFonts w:ascii="Times New Roman" w:hAnsi="Times New Roman" w:cs="Times New Roman"/>
           <w:b/>
           <w:bCs/>
           <w:sz w:val="24"/>
@@ -1970,6 +2093,7 @@
           <w:szCs w:val="24"/>
           <w:lang w:val="es-ES"/>
         </w:rPr>
+        <w:lastRenderedPageBreak/>
         <w:t xml:space="preserve"> Objetivos del Usuario Emprendedor</w:t>
       </w:r>
     </w:p>
@@ -2150,27 +2274,7 @@
           <w:szCs w:val="24"/>
           <w:lang w:val="es-ES"/>
         </w:rPr>
-        <w:t xml:space="preserve">: Visualizar y analizar estadísticas de ventas </w:t>
-      </w:r>
-      <w:proofErr w:type="gramStart"/>
-      <w:r>
-        <w:rPr>
-          <w:rFonts w:ascii="Times New Roman" w:eastAsia="Times New Roman" w:hAnsi="Times New Roman" w:cs="Times New Roman"/>
-          <w:sz w:val="24"/>
-          <w:szCs w:val="24"/>
-          <w:lang w:val="es-ES"/>
-        </w:rPr>
-        <w:t>( ganancia</w:t>
-      </w:r>
-      <w:proofErr w:type="gramEnd"/>
-      <w:r>
-        <w:rPr>
-          <w:rFonts w:ascii="Times New Roman" w:eastAsia="Times New Roman" w:hAnsi="Times New Roman" w:cs="Times New Roman"/>
-          <w:sz w:val="24"/>
-          <w:szCs w:val="24"/>
-          <w:lang w:val="es-ES"/>
-        </w:rPr>
-        <w:t xml:space="preserve">  y productos más vendidos).</w:t>
+        <w:t>: Visualizar y analizar estadísticas de ventas ( ganancia  y productos más vendidos).</w:t>
       </w:r>
     </w:p>
     <w:p>
@@ -2358,16 +2462,7 @@
           <w:sz w:val="24"/>
           <w:szCs w:val="24"/>
         </w:rPr>
-        <w:t xml:space="preserve"> exige principios generales relativos a la protección de datos. Derechos de los titulares de datos. Usuarios </w:t>
-      </w:r>
-      <w:r>
-        <w:rPr>
-          <w:rFonts w:ascii="Times New Roman" w:eastAsia="Times New Roman" w:hAnsi="Times New Roman" w:cs="Times New Roman"/>
-          <w:sz w:val="24"/>
-          <w:szCs w:val="24"/>
-        </w:rPr>
-        <w:lastRenderedPageBreak/>
-        <w:t>y responsables de archivos, registro y bancos de datos. Control. Sanciones. Acción de protección de los datos personales.</w:t>
+        <w:t xml:space="preserve"> exige principios generales relativos a la protección de datos. Derechos de los titulares de datos. Usuarios y responsables de archivos, registro y bancos de datos. Control. Sanciones. Acción de protección de los datos personales.</w:t>
       </w:r>
     </w:p>
     <w:p>
@@ -2386,6 +2481,7 @@
           <w:sz w:val="24"/>
           <w:szCs w:val="24"/>
         </w:rPr>
+        <w:lastRenderedPageBreak/>
         <w:t xml:space="preserve">Referente a los estándares internacionales para la gestión del resguardo de la información, principalmente ISO/IEC 27001 e ISO/IEC 27002, que establecen controles y procedimientos para garantizar la integridad, confidencialidad y disponibilidad de la información crítica para las organizaciones. </w:t>
       </w:r>
     </w:p>
@@ -2514,27 +2610,7 @@
           <w:szCs w:val="24"/>
           <w:lang w:val="es-ES"/>
         </w:rPr>
-        <w:t xml:space="preserve"> | Autenticación de usuarios: El sistema debe validar credenciales y otorgar </w:t>
-      </w:r>
-      <w:proofErr w:type="spellStart"/>
-      <w:r>
-        <w:rPr>
-          <w:rFonts w:ascii="Times New Roman" w:eastAsia="Times New Roman" w:hAnsi="Times New Roman" w:cs="Times New Roman"/>
-          <w:sz w:val="24"/>
-          <w:szCs w:val="24"/>
-          <w:lang w:val="es-ES"/>
-        </w:rPr>
-        <w:t>tokens</w:t>
-      </w:r>
-      <w:proofErr w:type="spellEnd"/>
-      <w:r>
-        <w:rPr>
-          <w:rFonts w:ascii="Times New Roman" w:eastAsia="Times New Roman" w:hAnsi="Times New Roman" w:cs="Times New Roman"/>
-          <w:sz w:val="24"/>
-          <w:szCs w:val="24"/>
-          <w:lang w:val="es-ES"/>
-        </w:rPr>
-        <w:t xml:space="preserve"> temporales de acceso.</w:t>
+        <w:t xml:space="preserve"> | Autenticación de usuarios: El sistema debe validar credenciales y otorgar tokens temporales de acceso.</w:t>
       </w:r>
     </w:p>
     <w:p>
@@ -2627,6 +2703,30 @@
         <w:ind w:firstLine="720"/>
         <w:rPr>
           <w:rFonts w:ascii="Times New Roman" w:hAnsi="Times New Roman" w:cs="Times New Roman"/>
+          <w:sz w:val="24"/>
+          <w:szCs w:val="24"/>
+          <w:lang w:val="es-ES"/>
+        </w:rPr>
+      </w:pPr>
+    </w:p>
+    <w:p>
+      <w:pPr>
+        <w:spacing w:line="480" w:lineRule="auto"/>
+        <w:ind w:firstLine="720"/>
+        <w:rPr>
+          <w:rFonts w:ascii="Times New Roman" w:hAnsi="Times New Roman" w:cs="Times New Roman"/>
+          <w:sz w:val="24"/>
+          <w:szCs w:val="24"/>
+          <w:lang w:val="es-ES"/>
+        </w:rPr>
+      </w:pPr>
+    </w:p>
+    <w:p>
+      <w:pPr>
+        <w:spacing w:line="480" w:lineRule="auto"/>
+        <w:ind w:firstLine="720"/>
+        <w:rPr>
+          <w:rFonts w:ascii="Times New Roman" w:hAnsi="Times New Roman" w:cs="Times New Roman"/>
           <w:b/>
           <w:bCs/>
           <w:sz w:val="24"/>
@@ -3382,8 +3482,6 @@
         </w:rPr>
         <w:t>.</w:t>
       </w:r>
-      <w:bookmarkStart w:id="0" w:name="_GoBack"/>
-      <w:bookmarkEnd w:id="0"/>
     </w:p>
     <w:p>
       <w:pPr>
@@ -3412,15 +3510,86 @@
           <w:lang w:val="es-ES"/>
         </w:rPr>
       </w:pPr>
-      <w:r>
-        <w:rPr>
-          <w:rFonts w:ascii="Times New Roman" w:eastAsia="Times New Roman" w:hAnsi="Times New Roman" w:cs="Times New Roman"/>
+    </w:p>
+    <w:p>
+      <w:pPr>
+        <w:spacing w:line="480" w:lineRule="auto"/>
+        <w:ind w:firstLine="720"/>
+        <w:rPr>
+          <w:rFonts w:ascii="Times New Roman" w:hAnsi="Times New Roman" w:cs="Times New Roman"/>
           <w:b/>
           <w:bCs/>
           <w:sz w:val="24"/>
           <w:szCs w:val="24"/>
           <w:lang w:val="es-ES"/>
         </w:rPr>
+      </w:pPr>
+    </w:p>
+    <w:p>
+      <w:pPr>
+        <w:spacing w:line="480" w:lineRule="auto"/>
+        <w:ind w:firstLine="720"/>
+        <w:rPr>
+          <w:rFonts w:ascii="Times New Roman" w:hAnsi="Times New Roman" w:cs="Times New Roman"/>
+          <w:b/>
+          <w:bCs/>
+          <w:sz w:val="24"/>
+          <w:szCs w:val="24"/>
+          <w:lang w:val="es-ES"/>
+        </w:rPr>
+      </w:pPr>
+    </w:p>
+    <w:p>
+      <w:pPr>
+        <w:spacing w:line="480" w:lineRule="auto"/>
+        <w:ind w:firstLine="720"/>
+        <w:rPr>
+          <w:rFonts w:ascii="Times New Roman" w:hAnsi="Times New Roman" w:cs="Times New Roman"/>
+          <w:b/>
+          <w:bCs/>
+          <w:sz w:val="24"/>
+          <w:szCs w:val="24"/>
+          <w:lang w:val="es-ES"/>
+        </w:rPr>
+      </w:pPr>
+    </w:p>
+    <w:p>
+      <w:pPr>
+        <w:spacing w:line="480" w:lineRule="auto"/>
+        <w:ind w:firstLine="720"/>
+        <w:rPr>
+          <w:rFonts w:ascii="Times New Roman" w:hAnsi="Times New Roman" w:cs="Times New Roman"/>
+          <w:b/>
+          <w:bCs/>
+          <w:sz w:val="24"/>
+          <w:szCs w:val="24"/>
+          <w:lang w:val="es-ES"/>
+        </w:rPr>
+      </w:pPr>
+    </w:p>
+    <w:p>
+      <w:pPr>
+        <w:spacing w:line="480" w:lineRule="auto"/>
+        <w:ind w:firstLine="720"/>
+        <w:rPr>
+          <w:rFonts w:ascii="Times New Roman" w:hAnsi="Times New Roman" w:cs="Times New Roman"/>
+          <w:b/>
+          <w:bCs/>
+          <w:sz w:val="24"/>
+          <w:szCs w:val="24"/>
+          <w:lang w:val="es-ES"/>
+        </w:rPr>
+      </w:pPr>
+      <w:r>
+        <w:rPr>
+          <w:rFonts w:ascii="Times New Roman" w:eastAsia="Times New Roman" w:hAnsi="Times New Roman" w:cs="Times New Roman"/>
+          <w:b/>
+          <w:bCs/>
+          <w:sz w:val="24"/>
+          <w:szCs w:val="24"/>
+          <w:lang w:val="es-ES"/>
+        </w:rPr>
+        <w:lastRenderedPageBreak/>
         <w:t>Requerimientos No Funcionales (RNF)</w:t>
       </w:r>
     </w:p>
@@ -3529,7 +3698,6 @@
           <w:szCs w:val="24"/>
           <w:lang w:val="es-ES"/>
         </w:rPr>
-        <w:lastRenderedPageBreak/>
         <w:t xml:space="preserve">RNF-03 | </w:t>
       </w:r>
       <w:r>
@@ -5078,7 +5246,6 @@
                 <w:color w:val="000000"/>
                 <w:lang w:eastAsia="es-AR"/>
               </w:rPr>
-              <w:lastRenderedPageBreak/>
               <w:t>Deshabilitar cuenta</w:t>
             </w:r>
           </w:p>
@@ -8034,6 +8201,12 @@
         <w:pStyle w:val="Ttulo"/>
         <w:jc w:val="center"/>
       </w:pPr>
+    </w:p>
+    <w:p>
+      <w:pPr>
+        <w:pStyle w:val="Ttulo"/>
+        <w:jc w:val="center"/>
+      </w:pPr>
       <w:r>
         <w:lastRenderedPageBreak/>
         <w:t>Diagramas de Clases</w:t>
@@ -8041,29 +8214,50 @@
     </w:p>
     <w:p>
       <w:pPr>
-        <w:rPr>
-          <w:sz w:val="24"/>
-          <w:szCs w:val="24"/>
-          <w:lang w:val="es-ES"/>
-        </w:rPr>
-      </w:pPr>
-      <w:r>
-        <w:rPr>
-          <w:sz w:val="24"/>
-          <w:szCs w:val="24"/>
-          <w:lang w:val="es-ES"/>
-        </w:rPr>
-        <w:t>Para mostrar las clases, sus atributos, relaciones y colaboraciones.</w:t>
-      </w:r>
-    </w:p>
-    <w:p>
-      <w:pPr>
-        <w:rPr>
-          <w:sz w:val="24"/>
-          <w:szCs w:val="24"/>
-          <w:lang w:val="es-ES"/>
-        </w:rPr>
-      </w:pPr>
+        <w:ind w:hanging="426"/>
+        <w:rPr>
+          <w:sz w:val="24"/>
+          <w:szCs w:val="24"/>
+          <w:lang w:val="es-ES"/>
+        </w:rPr>
+      </w:pPr>
+      <w:r>
+        <w:drawing>
+          <wp:inline distT="0" distB="0" distL="0" distR="0" wp14:anchorId="20403FCF" wp14:editId="5BB0B67A">
+            <wp:extent cx="6046237" cy="6650516"/>
+            <wp:effectExtent l="0" t="0" r="0" b="0"/>
+            <wp:docPr id="1122445405" name="Imagen 1" descr="Interfaz de usuario gráfica, Tabla&#10;&#10;El contenido generado por IA puede ser incorrecto."/>
+            <wp:cNvGraphicFramePr>
+              <a:graphicFrameLocks xmlns:a="http://schemas.openxmlformats.org/drawingml/2006/main" noChangeAspect="1"/>
+            </wp:cNvGraphicFramePr>
+            <a:graphic xmlns:a="http://schemas.openxmlformats.org/drawingml/2006/main">
+              <a:graphicData uri="http://schemas.openxmlformats.org/drawingml/2006/picture">
+                <pic:pic xmlns:pic="http://schemas.openxmlformats.org/drawingml/2006/picture">
+                  <pic:nvPicPr>
+                    <pic:cNvPr id="1122445405" name="Imagen 1" descr="Interfaz de usuario gráfica, Tabla&#10;&#10;El contenido generado por IA puede ser incorrecto."/>
+                    <pic:cNvPicPr/>
+                  </pic:nvPicPr>
+                  <pic:blipFill>
+                    <a:blip r:embed="rId8"/>
+                    <a:stretch>
+                      <a:fillRect/>
+                    </a:stretch>
+                  </pic:blipFill>
+                  <pic:spPr>
+                    <a:xfrm>
+                      <a:off x="0" y="0"/>
+                      <a:ext cx="6051903" cy="6656749"/>
+                    </a:xfrm>
+                    <a:prstGeom prst="rect">
+                      <a:avLst/>
+                    </a:prstGeom>
+                  </pic:spPr>
+                </pic:pic>
+              </a:graphicData>
+            </a:graphic>
+          </wp:inline>
+        </w:drawing>
+      </w:r>
     </w:p>
     <w:p>
       <w:pPr>
@@ -8086,6 +8280,88 @@
     </w:p>
     <w:p>
       <w:pPr>
+        <w:rPr>
+          <w:rFonts w:ascii="Segoe UI Emoji" w:hAnsi="Segoe UI Emoji"/>
+          <w:sz w:val="24"/>
+          <w:szCs w:val="24"/>
+          <w:lang w:val="es-ES"/>
+        </w:rPr>
+      </w:pPr>
+    </w:p>
+    <w:p>
+      <w:pPr>
+        <w:rPr>
+          <w:rFonts w:ascii="Segoe UI Emoji" w:hAnsi="Segoe UI Emoji"/>
+          <w:sz w:val="24"/>
+          <w:szCs w:val="24"/>
+          <w:lang w:val="es-ES"/>
+        </w:rPr>
+      </w:pPr>
+    </w:p>
+    <w:p>
+      <w:pPr>
+        <w:rPr>
+          <w:rFonts w:ascii="Segoe UI Emoji" w:hAnsi="Segoe UI Emoji"/>
+          <w:sz w:val="24"/>
+          <w:szCs w:val="24"/>
+          <w:lang w:val="es-ES"/>
+        </w:rPr>
+      </w:pPr>
+    </w:p>
+    <w:p>
+      <w:pPr>
+        <w:ind w:firstLine="142"/>
+        <w:rPr>
+          <w:rFonts w:ascii="Segoe UI Emoji" w:hAnsi="Segoe UI Emoji"/>
+          <w:sz w:val="24"/>
+          <w:szCs w:val="24"/>
+          <w:lang w:val="es-ES"/>
+        </w:rPr>
+      </w:pPr>
+      <w:r>
+        <w:rPr>
+          <w:noProof/>
+        </w:rPr>
+        <w:lastRenderedPageBreak/>
+        <w:drawing>
+          <wp:inline distT="0" distB="0" distL="0" distR="0" wp14:anchorId="032FC34E" wp14:editId="173DE629">
+            <wp:extent cx="9581604" cy="5154345"/>
+            <wp:effectExtent l="3810" t="0" r="4445" b="4445"/>
+            <wp:docPr id="466773539" name="Imagen 1" descr="Diagrama&#10;&#10;El contenido generado por IA puede ser incorrecto."/>
+            <wp:cNvGraphicFramePr>
+              <a:graphicFrameLocks xmlns:a="http://schemas.openxmlformats.org/drawingml/2006/main" noChangeAspect="1"/>
+            </wp:cNvGraphicFramePr>
+            <a:graphic xmlns:a="http://schemas.openxmlformats.org/drawingml/2006/main">
+              <a:graphicData uri="http://schemas.openxmlformats.org/drawingml/2006/picture">
+                <pic:pic xmlns:pic="http://schemas.openxmlformats.org/drawingml/2006/picture">
+                  <pic:nvPicPr>
+                    <pic:cNvPr id="466773539" name="Imagen 1" descr="Diagrama&#10;&#10;El contenido generado por IA puede ser incorrecto."/>
+                    <pic:cNvPicPr/>
+                  </pic:nvPicPr>
+                  <pic:blipFill>
+                    <a:blip r:embed="rId9"/>
+                    <a:stretch>
+                      <a:fillRect/>
+                    </a:stretch>
+                  </pic:blipFill>
+                  <pic:spPr>
+                    <a:xfrm rot="5400000">
+                      <a:off x="0" y="0"/>
+                      <a:ext cx="9609185" cy="5169182"/>
+                    </a:xfrm>
+                    <a:prstGeom prst="rect">
+                      <a:avLst/>
+                    </a:prstGeom>
+                  </pic:spPr>
+                </pic:pic>
+              </a:graphicData>
+            </a:graphic>
+          </wp:inline>
+        </w:drawing>
+      </w:r>
+    </w:p>
+    <w:p>
+      <w:pPr>
         <w:pStyle w:val="Ttulo"/>
         <w:rPr>
           <w:rFonts w:ascii="Segoe UI Emoji" w:hAnsi="Segoe UI Emoji"/>
@@ -8095,6 +8371,7 @@
         <w:rPr>
           <w:rFonts w:ascii="Segoe UI Emoji" w:hAnsi="Segoe UI Emoji"/>
         </w:rPr>
+        <w:lastRenderedPageBreak/>
         <w:t>Metodologías de Trabajo</w:t>
       </w:r>
     </w:p>
@@ -8171,25 +8448,7 @@
           <w:sz w:val="24"/>
           <w:szCs w:val="24"/>
         </w:rPr>
-        <w:t xml:space="preserve">, modelado de requisitos funcionales con precondición, objetivos y requisitos asociados y </w:t>
-      </w:r>
-      <w:proofErr w:type="spellStart"/>
-      <w:r>
-        <w:rPr>
-          <w:rFonts w:ascii="Segoe UI Emoji" w:hAnsi="Segoe UI Emoji"/>
-          <w:sz w:val="24"/>
-          <w:szCs w:val="24"/>
-        </w:rPr>
-        <w:t>postcondiciones</w:t>
-      </w:r>
-      <w:proofErr w:type="spellEnd"/>
-      <w:r>
-        <w:rPr>
-          <w:rFonts w:ascii="Segoe UI Emoji" w:hAnsi="Segoe UI Emoji"/>
-          <w:sz w:val="24"/>
-          <w:szCs w:val="24"/>
-        </w:rPr>
-        <w:t>.</w:t>
+        <w:t>, modelado de requisitos funcionales con precondición, objetivos y requisitos asociados y postcondiciones.</w:t>
       </w:r>
     </w:p>
     <w:p>
@@ -8237,7 +8496,24 @@
           <w:szCs w:val="24"/>
         </w:rPr>
         <w:tab/>
-        <w:t xml:space="preserve">Primero para el desarrollo del BackEnd utilizaremos Java, acompañado de lo siguiente para el correcto funcionamiento de este y para el servidor nos interesa utilizar el Framework Spring con sus herramientas Spring </w:t>
+        <w:t>Primero para el desarrollo del BackEnd utilizaremos Java, acompañado de lo siguiente para el correcto funcionamiento de este y para el servidor nos interesa utilizar el Framework Spring con sus herramientas Spring Boot para la gestión de peticiones REST, en cuanto a seguridad y gestión de roles y permisos utilizaremos Spring Security para validar que funcionalidades tendrá acceso un usuario, para la gestión de credenciales utilizaremos JSON Web Token (JWT) que nos permitirá tener un sistema Stateless basado en token.</w:t>
+      </w:r>
+    </w:p>
+    <w:p>
+      <w:pPr>
+        <w:rPr>
+          <w:sz w:val="24"/>
+          <w:szCs w:val="24"/>
+        </w:rPr>
+      </w:pPr>
+      <w:r>
+        <w:rPr>
+          <w:rFonts w:ascii="Segoe UI Emoji" w:hAnsi="Segoe UI Emoji"/>
+          <w:sz w:val="24"/>
+          <w:szCs w:val="24"/>
+        </w:rPr>
+        <w:tab/>
+        <w:t xml:space="preserve">La interfaz de la página con el índice principal y todo lo que tiene que ver con el FrontEnd estará conformado por archivos </w:t>
       </w:r>
       <w:proofErr w:type="spellStart"/>
       <w:r>
@@ -8246,7 +8522,7 @@
           <w:sz w:val="24"/>
           <w:szCs w:val="24"/>
         </w:rPr>
-        <w:t>Boot</w:t>
+        <w:t>html</w:t>
       </w:r>
       <w:proofErr w:type="spellEnd"/>
       <w:r>
@@ -8255,7 +8531,7 @@
           <w:sz w:val="24"/>
           <w:szCs w:val="24"/>
         </w:rPr>
-        <w:t xml:space="preserve"> para la gestión de peticiones REST, en cuanto a seguridad y gestión de roles y permisos utilizaremos Spring Security para validar que funcionalidades tendrá acceso un usuario, para la gestión de credenciales utilizaremos JSON Web Token (JWT) que nos permitirá tener un sistema </w:t>
+        <w:t xml:space="preserve">, </w:t>
       </w:r>
       <w:proofErr w:type="spellStart"/>
       <w:r>
@@ -8264,7 +8540,7 @@
           <w:sz w:val="24"/>
           <w:szCs w:val="24"/>
         </w:rPr>
-        <w:t>Stateless</w:t>
+        <w:t>css</w:t>
       </w:r>
       <w:proofErr w:type="spellEnd"/>
       <w:r>
@@ -8273,24 +8549,25 @@
           <w:sz w:val="24"/>
           <w:szCs w:val="24"/>
         </w:rPr>
-        <w:t xml:space="preserve"> basado en token.</w:t>
-      </w:r>
-    </w:p>
-    <w:p>
-      <w:pPr>
-        <w:rPr>
-          <w:sz w:val="24"/>
-          <w:szCs w:val="24"/>
-        </w:rPr>
-      </w:pPr>
+        <w:t xml:space="preserve"> y </w:t>
+      </w:r>
+      <w:proofErr w:type="spellStart"/>
       <w:r>
         <w:rPr>
           <w:rFonts w:ascii="Segoe UI Emoji" w:hAnsi="Segoe UI Emoji"/>
           <w:sz w:val="24"/>
           <w:szCs w:val="24"/>
         </w:rPr>
-        <w:tab/>
-        <w:t xml:space="preserve">La interfaz de la página con el índice principal y todo lo que tiene que ver con el FrontEnd estará conformado por archivos html, </w:t>
+        <w:t>js</w:t>
+      </w:r>
+      <w:proofErr w:type="spellEnd"/>
+      <w:r>
+        <w:rPr>
+          <w:rFonts w:ascii="Segoe UI Emoji" w:hAnsi="Segoe UI Emoji"/>
+          <w:sz w:val="24"/>
+          <w:szCs w:val="24"/>
+        </w:rPr>
+        <w:t xml:space="preserve">. Html para la estructura básica e inicial de la página, enlaces, imágenes y filtrado, </w:t>
       </w:r>
       <w:proofErr w:type="spellStart"/>
       <w:r>
@@ -8299,7 +8576,7 @@
           <w:sz w:val="24"/>
           <w:szCs w:val="24"/>
         </w:rPr>
-        <w:t>css</w:t>
+        <w:t>Css</w:t>
       </w:r>
       <w:proofErr w:type="spellEnd"/>
       <w:r>
@@ -8308,54 +8585,16 @@
           <w:sz w:val="24"/>
           <w:szCs w:val="24"/>
         </w:rPr>
-        <w:t xml:space="preserve"> y </w:t>
-      </w:r>
-      <w:proofErr w:type="spellStart"/>
+        <w:t xml:space="preserve"> para toda la estilización visual de la misma, paletas de colores, fuentes y posicionamiento, por </w:t>
+      </w:r>
       <w:r>
         <w:rPr>
           <w:rFonts w:ascii="Segoe UI Emoji" w:hAnsi="Segoe UI Emoji"/>
           <w:sz w:val="24"/>
           <w:szCs w:val="24"/>
         </w:rPr>
-        <w:t>js</w:t>
-      </w:r>
-      <w:proofErr w:type="spellEnd"/>
-      <w:r>
-        <w:rPr>
-          <w:rFonts w:ascii="Segoe UI Emoji" w:hAnsi="Segoe UI Emoji"/>
-          <w:sz w:val="24"/>
-          <w:szCs w:val="24"/>
-        </w:rPr>
-        <w:t xml:space="preserve">. Html para la estructura básica e inicial de la página, enlaces, imágenes y filtrado, </w:t>
-      </w:r>
-      <w:proofErr w:type="spellStart"/>
-      <w:r>
-        <w:rPr>
-          <w:rFonts w:ascii="Segoe UI Emoji" w:hAnsi="Segoe UI Emoji"/>
-          <w:sz w:val="24"/>
-          <w:szCs w:val="24"/>
-        </w:rPr>
-        <w:t>Css</w:t>
-      </w:r>
-      <w:proofErr w:type="spellEnd"/>
-      <w:r>
-        <w:rPr>
-          <w:rFonts w:ascii="Segoe UI Emoji" w:hAnsi="Segoe UI Emoji"/>
-          <w:sz w:val="24"/>
-          <w:szCs w:val="24"/>
-        </w:rPr>
-        <w:t xml:space="preserve"> para toda la estilización visual de la misma, paletas de colores, fuentes y posicionamiento, por </w:t>
-      </w:r>
-      <w:proofErr w:type="gramStart"/>
-      <w:r>
-        <w:rPr>
-          <w:rFonts w:ascii="Segoe UI Emoji" w:hAnsi="Segoe UI Emoji"/>
-          <w:sz w:val="24"/>
-          <w:szCs w:val="24"/>
-        </w:rPr>
-        <w:t>último</w:t>
-      </w:r>
-      <w:proofErr w:type="gramEnd"/>
+        <w:t>último,</w:t>
+      </w:r>
       <w:r>
         <w:rPr>
           <w:rFonts w:ascii="Segoe UI Emoji" w:hAnsi="Segoe UI Emoji"/>
@@ -8410,7 +8649,7 @@
 </file>
 
 <file path=word/numbering.xml><?xml version="1.0" encoding="utf-8"?>
-<w:numbering xmlns:wpc="http://schemas.microsoft.com/office/word/2010/wordprocessingCanvas" xmlns:cx="http://schemas.microsoft.com/office/drawing/2014/chartex" xmlns:mc="http://schemas.openxmlformats.org/markup-compatibility/2006" xmlns:o="urn:schemas-microsoft-com:office:office" xmlns:r="http://schemas.openxmlformats.org/officeDocument/2006/relationships" xmlns:m="http://schemas.openxmlformats.org/officeDocument/2006/math" xmlns:v="urn:schemas-microsoft-com:vml" xmlns:wp14="http://schemas.microsoft.com/office/word/2010/wordprocessingDrawing" xmlns:wp="http://schemas.openxmlformats.org/drawingml/2006/wordprocessingDrawing" xmlns:w10="urn:schemas-microsoft-com:office:word" xmlns:w="http://schemas.openxmlformats.org/wordprocessingml/2006/main" xmlns:w14="http://schemas.microsoft.com/office/word/2010/wordml" xmlns:w15="http://schemas.microsoft.com/office/word/2012/wordml" xmlns:w16se="http://schemas.microsoft.com/office/word/2015/wordml/symex" xmlns:wpg="http://schemas.microsoft.com/office/word/2010/wordprocessingGroup" xmlns:wpi="http://schemas.microsoft.com/office/word/2010/wordprocessingInk" xmlns:wne="http://schemas.microsoft.com/office/word/2006/wordml" xmlns:wps="http://schemas.microsoft.com/office/word/2010/wordprocessingShape" mc:Ignorable="w14 w15 w16se wp14">
+<w:numbering xmlns:wpc="http://schemas.microsoft.com/office/word/2010/wordprocessingCanvas" xmlns:cx="http://schemas.microsoft.com/office/drawing/2014/chartex" xmlns:cx1="http://schemas.microsoft.com/office/drawing/2015/9/8/chartex" xmlns:cx2="http://schemas.microsoft.com/office/drawing/2015/10/21/chartex" xmlns:cx3="http://schemas.microsoft.com/office/drawing/2016/5/9/chartex" xmlns:cx4="http://schemas.microsoft.com/office/drawing/2016/5/10/chartex" xmlns:cx5="http://schemas.microsoft.com/office/drawing/2016/5/11/chartex" xmlns:cx6="http://schemas.microsoft.com/office/drawing/2016/5/12/chartex" xmlns:cx7="http://schemas.microsoft.com/office/drawing/2016/5/13/chartex" xmlns:cx8="http://schemas.microsoft.com/office/drawing/2016/5/14/chartex" xmlns:mc="http://schemas.openxmlformats.org/markup-compatibility/2006" xmlns:aink="http://schemas.microsoft.com/office/drawing/2016/ink" xmlns:am3d="http://schemas.microsoft.com/office/drawing/2017/model3d" xmlns:o="urn:schemas-microsoft-com:office:office" xmlns:oel="http://schemas.microsoft.com/office/2019/extlst" xmlns:r="http://schemas.openxmlformats.org/officeDocument/2006/relationships" xmlns:m="http://schemas.openxmlformats.org/officeDocument/2006/math" xmlns:v="urn:schemas-microsoft-com:vml" xmlns:wp14="http://schemas.microsoft.com/office/word/2010/wordprocessingDrawing" xmlns:wp="http://schemas.openxmlformats.org/drawingml/2006/wordprocessingDrawing" xmlns:w10="urn:schemas-microsoft-com:office:word" xmlns:w="http://schemas.openxmlformats.org/wordprocessingml/2006/main" xmlns:w14="http://schemas.microsoft.com/office/word/2010/wordml" xmlns:w15="http://schemas.microsoft.com/office/word/2012/wordml" xmlns:w16cex="http://schemas.microsoft.com/office/word/2018/wordml/cex" xmlns:w16cid="http://schemas.microsoft.com/office/word/2016/wordml/cid" xmlns:w16="http://schemas.microsoft.com/office/word/2018/wordml" xmlns:w16du="http://schemas.microsoft.com/office/word/2023/wordml/word16du" xmlns:w16sdtdh="http://schemas.microsoft.com/office/word/2020/wordml/sdtdatahash" xmlns:w16sdtfl="http://schemas.microsoft.com/office/word/2024/wordml/sdtformatlock" xmlns:w16se="http://schemas.microsoft.com/office/word/2015/wordml/symex" xmlns:wpg="http://schemas.microsoft.com/office/word/2010/wordprocessingGroup" xmlns:wpi="http://schemas.microsoft.com/office/word/2010/wordprocessingInk" xmlns:wne="http://schemas.microsoft.com/office/word/2006/wordml" xmlns:wps="http://schemas.microsoft.com/office/word/2010/wordprocessingShape" mc:Ignorable="w14 w15 w16se w16cid w16 w16cex w16sdtdh w16sdtfl w16du wp14">
   <w:abstractNum w:abstractNumId="0" w15:restartNumberingAfterBreak="0">
     <w:nsid w:val="063965C7"/>
     <w:multiLevelType w:val="multilevel"/>
@@ -10199,47 +10438,47 @@
       </w:rPr>
     </w:lvl>
   </w:abstractNum>
-  <w:num w:numId="1">
+  <w:num w:numId="1" w16cid:durableId="154343330">
     <w:abstractNumId w:val="0"/>
   </w:num>
-  <w:num w:numId="2">
+  <w:num w:numId="2" w16cid:durableId="656957914">
     <w:abstractNumId w:val="9"/>
   </w:num>
-  <w:num w:numId="3">
+  <w:num w:numId="3" w16cid:durableId="704250956">
     <w:abstractNumId w:val="2"/>
   </w:num>
-  <w:num w:numId="4">
+  <w:num w:numId="4" w16cid:durableId="1146320453">
     <w:abstractNumId w:val="5"/>
   </w:num>
-  <w:num w:numId="5">
+  <w:num w:numId="5" w16cid:durableId="1123695003">
     <w:abstractNumId w:val="4"/>
   </w:num>
-  <w:num w:numId="6">
+  <w:num w:numId="6" w16cid:durableId="472530253">
     <w:abstractNumId w:val="11"/>
   </w:num>
-  <w:num w:numId="7">
+  <w:num w:numId="7" w16cid:durableId="51268726">
     <w:abstractNumId w:val="3"/>
   </w:num>
-  <w:num w:numId="8">
+  <w:num w:numId="8" w16cid:durableId="410005312">
     <w:abstractNumId w:val="8"/>
   </w:num>
-  <w:num w:numId="9">
+  <w:num w:numId="9" w16cid:durableId="1925336631">
     <w:abstractNumId w:val="1"/>
   </w:num>
-  <w:num w:numId="10">
+  <w:num w:numId="10" w16cid:durableId="367149488">
     <w:abstractNumId w:val="10"/>
   </w:num>
-  <w:num w:numId="11">
+  <w:num w:numId="11" w16cid:durableId="1757246562">
     <w:abstractNumId w:val="6"/>
   </w:num>
-  <w:num w:numId="12">
+  <w:num w:numId="12" w16cid:durableId="2018118701">
     <w:abstractNumId w:val="7"/>
   </w:num>
 </w:numbering>
 </file>
 
 <file path=word/styles.xml><?xml version="1.0" encoding="utf-8"?>
-<w:styles xmlns:mc="http://schemas.openxmlformats.org/markup-compatibility/2006" xmlns:r="http://schemas.openxmlformats.org/officeDocument/2006/relationships" xmlns:w="http://schemas.openxmlformats.org/wordprocessingml/2006/main" xmlns:w14="http://schemas.microsoft.com/office/word/2010/wordml" xmlns:w15="http://schemas.microsoft.com/office/word/2012/wordml" xmlns:w16se="http://schemas.microsoft.com/office/word/2015/wordml/symex" mc:Ignorable="w14 w15 w16se">
+<w:styles xmlns:mc="http://schemas.openxmlformats.org/markup-compatibility/2006" xmlns:r="http://schemas.openxmlformats.org/officeDocument/2006/relationships" xmlns:w="http://schemas.openxmlformats.org/wordprocessingml/2006/main" xmlns:w14="http://schemas.microsoft.com/office/word/2010/wordml" xmlns:w15="http://schemas.microsoft.com/office/word/2012/wordml" xmlns:w16cex="http://schemas.microsoft.com/office/word/2018/wordml/cex" xmlns:w16cid="http://schemas.microsoft.com/office/word/2016/wordml/cid" xmlns:w16="http://schemas.microsoft.com/office/word/2018/wordml" xmlns:w16du="http://schemas.microsoft.com/office/word/2023/wordml/word16du" xmlns:w16sdtdh="http://schemas.microsoft.com/office/word/2020/wordml/sdtdatahash" xmlns:w16sdtfl="http://schemas.microsoft.com/office/word/2024/wordml/sdtformatlock" xmlns:w16se="http://schemas.microsoft.com/office/word/2015/wordml/symex" mc:Ignorable="w14 w15 w16se w16cid w16 w16cex w16sdtdh w16sdtfl w16du">
   <w:docDefaults>
     <w:rPrDefault>
       <w:rPr>
@@ -10255,7 +10494,7 @@
       </w:pPr>
     </w:pPrDefault>
   </w:docDefaults>
-  <w:latentStyles w:defLockedState="0" w:defUIPriority="99" w:defSemiHidden="0" w:defUnhideWhenUsed="0" w:defQFormat="0" w:count="371">
+  <w:latentStyles w:defLockedState="0" w:defUIPriority="99" w:defSemiHidden="0" w:defUnhideWhenUsed="0" w:defQFormat="0" w:count="376">
     <w:lsdException w:name="Normal" w:uiPriority="0" w:qFormat="1"/>
     <w:lsdException w:name="heading 1" w:uiPriority="9" w:qFormat="1"/>
     <w:lsdException w:name="heading 2" w:semiHidden="1" w:uiPriority="9" w:unhideWhenUsed="1" w:qFormat="1"/>
@@ -10627,6 +10866,11 @@
     <w:lsdException w:name="List Table 5 Dark Accent 6" w:uiPriority="50"/>
     <w:lsdException w:name="List Table 6 Colorful Accent 6" w:uiPriority="51"/>
     <w:lsdException w:name="List Table 7 Colorful Accent 6" w:uiPriority="52"/>
+    <w:lsdException w:name="Mention" w:semiHidden="1" w:unhideWhenUsed="1"/>
+    <w:lsdException w:name="Smart Hyperlink" w:semiHidden="1" w:unhideWhenUsed="1"/>
+    <w:lsdException w:name="Hashtag" w:semiHidden="1" w:unhideWhenUsed="1"/>
+    <w:lsdException w:name="Unresolved Mention" w:semiHidden="1" w:unhideWhenUsed="1"/>
+    <w:lsdException w:name="Smart Link" w:semiHidden="1" w:unhideWhenUsed="1"/>
   </w:latentStyles>
   <w:style w:type="paragraph" w:default="1" w:styleId="Normal">
     <w:name w:val="Normal"/>

</xml_diff>